<commit_message>
Update static files 2020-07-03-18-09-59
</commit_message>
<xml_diff>
--- a/docs/edition-maker-instruction.docx
+++ b/docs/edition-maker-instruction.docx
@@ -1,6 +1,6 @@
 
 <file path=word/document.xml><?xml version="1.0" encoding="utf-8"?>
-<w:document xmlns:wpc="http://schemas.microsoft.com/office/word/2010/wordprocessingCanvas" xmlns:cx="http://schemas.microsoft.com/office/drawing/2014/chartex" xmlns:cx1="http://schemas.microsoft.com/office/drawing/2015/9/8/chartex" xmlns:cx2="http://schemas.microsoft.com/office/drawing/2015/10/21/chartex" xmlns:cx3="http://schemas.microsoft.com/office/drawing/2016/5/9/chartex" xmlns:cx4="http://schemas.microsoft.com/office/drawing/2016/5/10/chartex" xmlns:cx5="http://schemas.microsoft.com/office/drawing/2016/5/11/chartex" xmlns:cx6="http://schemas.microsoft.com/office/drawing/2016/5/12/chartex" xmlns:cx7="http://schemas.microsoft.com/office/drawing/2016/5/13/chartex" xmlns:cx8="http://schemas.microsoft.com/office/drawing/2016/5/14/chartex" xmlns:mc="http://schemas.openxmlformats.org/markup-compatibility/2006" xmlns:aink="http://schemas.microsoft.com/office/drawing/2016/ink" xmlns:am3d="http://schemas.microsoft.com/office/drawing/2017/model3d" xmlns:o="urn:schemas-microsoft-com:office:office" xmlns:r="http://schemas.openxmlformats.org/officeDocument/2006/relationships" xmlns:m="http://schemas.openxmlformats.org/officeDocument/2006/math" xmlns:v="urn:schemas-microsoft-com:vml" xmlns:wp14="http://schemas.microsoft.com/office/word/2010/wordprocessingDrawing" xmlns:wp="http://schemas.openxmlformats.org/drawingml/2006/wordprocessingDrawing" xmlns:w10="urn:schemas-microsoft-com:office:word" xmlns:w="http://schemas.openxmlformats.org/wordprocessingml/2006/main" xmlns:w14="http://schemas.microsoft.com/office/word/2010/wordml" xmlns:w15="http://schemas.microsoft.com/office/word/2012/wordml" xmlns:w16cid="http://schemas.microsoft.com/office/word/2016/wordml/cid" xmlns:w16se="http://schemas.microsoft.com/office/word/2015/wordml/symex" xmlns:wpg="http://schemas.microsoft.com/office/word/2010/wordprocessingGroup" xmlns:wpi="http://schemas.microsoft.com/office/word/2010/wordprocessingInk" xmlns:wne="http://schemas.microsoft.com/office/word/2006/wordml" xmlns:wps="http://schemas.microsoft.com/office/word/2010/wordprocessingShape" mc:Ignorable="w14 w15 w16se w16cid wp14">
+<w:document xmlns:wpc="http://schemas.microsoft.com/office/word/2010/wordprocessingCanvas" xmlns:cx="http://schemas.microsoft.com/office/drawing/2014/chartex" xmlns:cx1="http://schemas.microsoft.com/office/drawing/2015/9/8/chartex" xmlns:cx2="http://schemas.microsoft.com/office/drawing/2015/10/21/chartex" xmlns:cx3="http://schemas.microsoft.com/office/drawing/2016/5/9/chartex" xmlns:cx4="http://schemas.microsoft.com/office/drawing/2016/5/10/chartex" xmlns:cx5="http://schemas.microsoft.com/office/drawing/2016/5/11/chartex" xmlns:cx6="http://schemas.microsoft.com/office/drawing/2016/5/12/chartex" xmlns:cx7="http://schemas.microsoft.com/office/drawing/2016/5/13/chartex" xmlns:cx8="http://schemas.microsoft.com/office/drawing/2016/5/14/chartex" xmlns:mc="http://schemas.openxmlformats.org/markup-compatibility/2006" xmlns:aink="http://schemas.microsoft.com/office/drawing/2016/ink" xmlns:am3d="http://schemas.microsoft.com/office/drawing/2017/model3d" xmlns:o="urn:schemas-microsoft-com:office:office" xmlns:r="http://schemas.openxmlformats.org/officeDocument/2006/relationships" xmlns:m="http://schemas.openxmlformats.org/officeDocument/2006/math" xmlns:v="urn:schemas-microsoft-com:vml" xmlns:wp14="http://schemas.microsoft.com/office/word/2010/wordprocessingDrawing" xmlns:wp="http://schemas.openxmlformats.org/drawingml/2006/wordprocessingDrawing" xmlns:w10="urn:schemas-microsoft-com:office:word" xmlns:w="http://schemas.openxmlformats.org/wordprocessingml/2006/main" xmlns:w14="http://schemas.microsoft.com/office/word/2010/wordml" xmlns:w15="http://schemas.microsoft.com/office/word/2012/wordml" xmlns:w16cex="http://schemas.microsoft.com/office/word/2018/wordml/cex" xmlns:w16cid="http://schemas.microsoft.com/office/word/2016/wordml/cid" xmlns:w16="http://schemas.microsoft.com/office/word/2018/wordml" xmlns:w16se="http://schemas.microsoft.com/office/word/2015/wordml/symex" xmlns:wpg="http://schemas.microsoft.com/office/word/2010/wordprocessingGroup" xmlns:wpi="http://schemas.microsoft.com/office/word/2010/wordprocessingInk" xmlns:wne="http://schemas.microsoft.com/office/word/2006/wordml" xmlns:wps="http://schemas.microsoft.com/office/word/2010/wordprocessingShape" mc:Ignorable="w14 w15 w16se w16cid w16 w16cex wp14">
   <w:body>
     <w:p>
       <w:pPr>
@@ -104,7 +104,6 @@
         </w:rPr>
         <w:t xml:space="preserve"> для </w:t>
       </w:r>
-      <w:proofErr w:type="spellStart"/>
       <w:r>
         <w:rPr>
           <w:rFonts w:ascii="Times New Roman" w:hAnsi="Times New Roman"/>
@@ -112,37 +111,7 @@
           <w:sz w:val="24"/>
           <w:szCs w:val="24"/>
         </w:rPr>
-        <w:t>Edition</w:t>
-      </w:r>
-      <w:proofErr w:type="spellEnd"/>
-      <w:r>
-        <w:rPr>
-          <w:rFonts w:ascii="Times New Roman" w:hAnsi="Times New Roman"/>
-          <w:b/>
-          <w:sz w:val="24"/>
-          <w:szCs w:val="24"/>
-        </w:rPr>
-        <w:t xml:space="preserve"> </w:t>
-      </w:r>
-      <w:proofErr w:type="spellStart"/>
-      <w:r>
-        <w:rPr>
-          <w:rFonts w:ascii="Times New Roman" w:hAnsi="Times New Roman"/>
-          <w:b/>
-          <w:sz w:val="24"/>
-          <w:szCs w:val="24"/>
-        </w:rPr>
-        <w:t>Maker</w:t>
-      </w:r>
-      <w:proofErr w:type="spellEnd"/>
-      <w:r>
-        <w:rPr>
-          <w:rFonts w:ascii="Times New Roman" w:hAnsi="Times New Roman"/>
-          <w:b/>
-          <w:sz w:val="24"/>
-          <w:szCs w:val="24"/>
-        </w:rPr>
-        <w:t xml:space="preserve"> (создание редакций)</w:t>
+        <w:t>Edition Maker (создание редакций)</w:t>
       </w:r>
     </w:p>
     <w:p>
@@ -192,25 +161,7 @@
           <w:sz w:val="24"/>
           <w:szCs w:val="24"/>
         </w:rPr>
-        <w:t xml:space="preserve">XML-документ </w:t>
-      </w:r>
-      <w:proofErr w:type="spellStart"/>
-      <w:r>
-        <w:rPr>
-          <w:rFonts w:ascii="Times New Roman" w:hAnsi="Times New Roman"/>
-          <w:sz w:val="24"/>
-          <w:szCs w:val="24"/>
-        </w:rPr>
-        <w:t>Word</w:t>
-      </w:r>
-      <w:proofErr w:type="spellEnd"/>
-      <w:r>
-        <w:rPr>
-          <w:rFonts w:ascii="Times New Roman" w:hAnsi="Times New Roman"/>
-          <w:sz w:val="24"/>
-          <w:szCs w:val="24"/>
-        </w:rPr>
-        <w:t xml:space="preserve"> 2003.</w:t>
+        <w:t>XML-документ Word 2003.</w:t>
       </w:r>
     </w:p>
     <w:p>
@@ -249,18 +200,8 @@
           <w:sz w:val="24"/>
           <w:szCs w:val="24"/>
         </w:rPr>
-        <w:t xml:space="preserve">, выгруженные из ИБ </w:t>
-      </w:r>
-      <w:proofErr w:type="spellStart"/>
-      <w:r>
-        <w:rPr>
-          <w:rFonts w:ascii="Times New Roman" w:hAnsi="Times New Roman"/>
-          <w:sz w:val="24"/>
-          <w:szCs w:val="24"/>
-        </w:rPr>
-        <w:t>Суперхост</w:t>
-      </w:r>
-      <w:proofErr w:type="spellEnd"/>
+        <w:t>, выгруженные из ИБ Суперхост</w:t>
+      </w:r>
     </w:p>
     <w:p>
       <w:pPr>
@@ -282,7 +223,163 @@
           <w:sz w:val="24"/>
           <w:szCs w:val="24"/>
         </w:rPr>
-        <w:t>Основной документ не содержит тег ЗАГ</w:t>
+        <w:t>Требования к основному и изменяющему:</w:t>
+      </w:r>
+    </w:p>
+    <w:p>
+      <w:pPr>
+        <w:numPr>
+          <w:ilvl w:val="2"/>
+          <w:numId w:val="6"/>
+        </w:numPr>
+        <w:spacing w:after="0" w:line="240" w:lineRule="auto"/>
+        <w:rPr>
+          <w:rFonts w:ascii="Times New Roman" w:hAnsi="Times New Roman"/>
+          <w:sz w:val="24"/>
+          <w:szCs w:val="24"/>
+        </w:rPr>
+      </w:pPr>
+      <w:r>
+        <w:rPr>
+          <w:rFonts w:ascii="Times New Roman" w:hAnsi="Times New Roman"/>
+          <w:sz w:val="24"/>
+          <w:szCs w:val="24"/>
+        </w:rPr>
+        <w:t>о</w:t>
+      </w:r>
+      <w:r>
+        <w:rPr>
+          <w:rFonts w:ascii="Times New Roman" w:hAnsi="Times New Roman"/>
+          <w:sz w:val="24"/>
+          <w:szCs w:val="24"/>
+        </w:rPr>
+        <w:t>сновной документ не содержит тег ЗАГ</w:t>
+      </w:r>
+    </w:p>
+    <w:p>
+      <w:pPr>
+        <w:numPr>
+          <w:ilvl w:val="2"/>
+          <w:numId w:val="6"/>
+        </w:numPr>
+        <w:spacing w:after="0" w:line="240" w:lineRule="auto"/>
+        <w:rPr>
+          <w:rFonts w:ascii="Times New Roman" w:hAnsi="Times New Roman"/>
+          <w:sz w:val="24"/>
+          <w:szCs w:val="24"/>
+        </w:rPr>
+      </w:pPr>
+      <w:r>
+        <w:rPr>
+          <w:rFonts w:ascii="Times New Roman" w:hAnsi="Times New Roman"/>
+          <w:sz w:val="24"/>
+          <w:szCs w:val="24"/>
+        </w:rPr>
+        <w:t>не</w:t>
+      </w:r>
+      <w:r>
+        <w:rPr>
+          <w:rFonts w:ascii="Times New Roman" w:hAnsi="Times New Roman"/>
+          <w:sz w:val="24"/>
+          <w:szCs w:val="24"/>
+        </w:rPr>
+        <w:t xml:space="preserve"> </w:t>
+      </w:r>
+      <w:r>
+        <w:rPr>
+          <w:rFonts w:ascii="Times New Roman" w:hAnsi="Times New Roman"/>
+          <w:sz w:val="24"/>
+          <w:szCs w:val="24"/>
+        </w:rPr>
+        <w:t>размеченны</w:t>
+      </w:r>
+      <w:r>
+        <w:rPr>
+          <w:rFonts w:ascii="Times New Roman" w:hAnsi="Times New Roman"/>
+          <w:sz w:val="24"/>
+          <w:szCs w:val="24"/>
+        </w:rPr>
+        <w:t>е метками</w:t>
+      </w:r>
+      <w:r>
+        <w:rPr>
+          <w:rFonts w:ascii="Times New Roman" w:hAnsi="Times New Roman"/>
+          <w:sz w:val="24"/>
+          <w:szCs w:val="24"/>
+        </w:rPr>
+        <w:t xml:space="preserve"> таблиц</w:t>
+      </w:r>
+      <w:r>
+        <w:rPr>
+          <w:rFonts w:ascii="Times New Roman" w:hAnsi="Times New Roman"/>
+          <w:sz w:val="24"/>
+          <w:szCs w:val="24"/>
+        </w:rPr>
+        <w:t>ы -</w:t>
+      </w:r>
+      <w:r>
+        <w:rPr>
+          <w:rFonts w:ascii="Times New Roman" w:hAnsi="Times New Roman"/>
+          <w:sz w:val="24"/>
+          <w:szCs w:val="24"/>
+        </w:rPr>
+        <w:t xml:space="preserve"> требуется проста</w:t>
+      </w:r>
+      <w:r>
+        <w:rPr>
+          <w:rFonts w:ascii="Times New Roman" w:hAnsi="Times New Roman"/>
+          <w:sz w:val="24"/>
+          <w:szCs w:val="24"/>
+        </w:rPr>
+        <w:t>вить</w:t>
+      </w:r>
+      <w:r>
+        <w:rPr>
+          <w:rFonts w:ascii="Times New Roman" w:hAnsi="Times New Roman"/>
+          <w:sz w:val="24"/>
+          <w:szCs w:val="24"/>
+        </w:rPr>
+        <w:t xml:space="preserve"> метк</w:t>
+      </w:r>
+      <w:r>
+        <w:rPr>
+          <w:rFonts w:ascii="Times New Roman" w:hAnsi="Times New Roman"/>
+          <w:sz w:val="24"/>
+          <w:szCs w:val="24"/>
+        </w:rPr>
+        <w:t>и</w:t>
+      </w:r>
+      <w:r>
+        <w:rPr>
+          <w:rFonts w:ascii="Times New Roman" w:hAnsi="Times New Roman"/>
+          <w:sz w:val="24"/>
+          <w:szCs w:val="24"/>
+        </w:rPr>
+        <w:t xml:space="preserve"> к изменяемым фрагментам и исправ</w:t>
+      </w:r>
+      <w:r>
+        <w:rPr>
+          <w:rFonts w:ascii="Times New Roman" w:hAnsi="Times New Roman"/>
+          <w:sz w:val="24"/>
+          <w:szCs w:val="24"/>
+        </w:rPr>
+        <w:t>ить метки</w:t>
+      </w:r>
+      <w:r>
+        <w:rPr>
+          <w:rFonts w:ascii="Times New Roman" w:hAnsi="Times New Roman"/>
+          <w:sz w:val="24"/>
+          <w:szCs w:val="24"/>
+        </w:rPr>
+        <w:t xml:space="preserve"> ИЗВ</w:t>
+      </w:r>
+      <w:r>
+        <w:rPr>
+          <w:rFonts w:ascii="Times New Roman" w:hAnsi="Times New Roman"/>
+          <w:sz w:val="24"/>
+          <w:szCs w:val="24"/>
+        </w:rPr>
+        <w:t xml:space="preserve"> в изменяющем</w:t>
       </w:r>
     </w:p>
     <w:p>
@@ -439,20 +536,8 @@
           <w:sz w:val="24"/>
           <w:szCs w:val="24"/>
         </w:rPr>
-        <w:t xml:space="preserve">оздать в этом же каталоге файл </w:t>
-      </w:r>
-      <w:proofErr w:type="spellStart"/>
-      <w:proofErr w:type="gramStart"/>
-      <w:r>
-        <w:rPr>
-          <w:rFonts w:ascii="Times New Roman" w:hAnsi="Times New Roman"/>
-          <w:sz w:val="24"/>
-          <w:szCs w:val="24"/>
-        </w:rPr>
-        <w:t>config.yaml</w:t>
-      </w:r>
-      <w:proofErr w:type="spellEnd"/>
-      <w:proofErr w:type="gramEnd"/>
+        <w:t>оздать в этом же каталоге файл config.yaml</w:t>
+      </w:r>
       <w:r>
         <w:rPr>
           <w:rFonts w:ascii="Times New Roman" w:hAnsi="Times New Roman"/>
@@ -514,7 +599,6 @@
           <w:szCs w:val="24"/>
         </w:rPr>
       </w:pPr>
-      <w:proofErr w:type="spellStart"/>
       <w:r>
         <w:rPr>
           <w:rFonts w:ascii="Times New Roman" w:hAnsi="Times New Roman"/>
@@ -529,18 +613,54 @@
           <w:sz w:val="24"/>
           <w:szCs w:val="24"/>
         </w:rPr>
-        <w:t>ainDocument</w:t>
-      </w:r>
-      <w:proofErr w:type="spellEnd"/>
-      <w:r>
-        <w:rPr>
-          <w:rFonts w:ascii="Times New Roman" w:hAnsi="Times New Roman"/>
-          <w:sz w:val="24"/>
-          <w:szCs w:val="24"/>
-        </w:rPr>
-        <w:t xml:space="preserve">: </w:t>
-      </w:r>
-      <w:proofErr w:type="spellStart"/>
+        <w:t>ainDocument: имя_</w:t>
+      </w:r>
+      <w:r>
+        <w:rPr>
+          <w:rFonts w:ascii="Times New Roman" w:hAnsi="Times New Roman"/>
+          <w:sz w:val="24"/>
+          <w:szCs w:val="24"/>
+        </w:rPr>
+        <w:t>основного_документа</w:t>
+      </w:r>
+      <w:r>
+        <w:rPr>
+          <w:rFonts w:ascii="Times New Roman" w:hAnsi="Times New Roman"/>
+          <w:sz w:val="24"/>
+          <w:szCs w:val="24"/>
+        </w:rPr>
+        <w:t xml:space="preserve">, </w:t>
+      </w:r>
+      <w:r>
+        <w:rPr>
+          <w:rFonts w:ascii="Times New Roman" w:hAnsi="Times New Roman"/>
+          <w:sz w:val="24"/>
+          <w:szCs w:val="24"/>
+        </w:rPr>
+        <w:t xml:space="preserve">где </w:t>
+      </w:r>
+    </w:p>
+    <w:p>
+      <w:pPr>
+        <w:spacing w:after="0" w:line="240" w:lineRule="auto"/>
+        <w:ind w:left="360"/>
+        <w:rPr>
+          <w:rFonts w:ascii="Times New Roman" w:hAnsi="Times New Roman"/>
+          <w:sz w:val="24"/>
+          <w:szCs w:val="24"/>
+        </w:rPr>
+      </w:pPr>
+    </w:p>
+    <w:p>
+      <w:pPr>
+        <w:spacing w:after="0" w:line="240" w:lineRule="auto"/>
+        <w:ind w:left="360"/>
+        <w:rPr>
+          <w:rFonts w:ascii="Times New Roman" w:hAnsi="Times New Roman"/>
+          <w:sz w:val="24"/>
+          <w:szCs w:val="24"/>
+        </w:rPr>
+      </w:pPr>
       <w:r>
         <w:rPr>
           <w:rFonts w:ascii="Times New Roman" w:hAnsi="Times New Roman"/>
@@ -555,61 +675,6 @@
           <w:sz w:val="24"/>
           <w:szCs w:val="24"/>
         </w:rPr>
-        <w:t>основного_документа</w:t>
-      </w:r>
-      <w:proofErr w:type="spellEnd"/>
-      <w:r>
-        <w:rPr>
-          <w:rFonts w:ascii="Times New Roman" w:hAnsi="Times New Roman"/>
-          <w:sz w:val="24"/>
-          <w:szCs w:val="24"/>
-        </w:rPr>
-        <w:t xml:space="preserve">, </w:t>
-      </w:r>
-      <w:r>
-        <w:rPr>
-          <w:rFonts w:ascii="Times New Roman" w:hAnsi="Times New Roman"/>
-          <w:sz w:val="24"/>
-          <w:szCs w:val="24"/>
-        </w:rPr>
-        <w:t xml:space="preserve">где </w:t>
-      </w:r>
-    </w:p>
-    <w:p>
-      <w:pPr>
-        <w:spacing w:after="0" w:line="240" w:lineRule="auto"/>
-        <w:ind w:left="360"/>
-        <w:rPr>
-          <w:rFonts w:ascii="Times New Roman" w:hAnsi="Times New Roman"/>
-          <w:sz w:val="24"/>
-          <w:szCs w:val="24"/>
-        </w:rPr>
-      </w:pPr>
-    </w:p>
-    <w:p>
-      <w:pPr>
-        <w:spacing w:after="0" w:line="240" w:lineRule="auto"/>
-        <w:ind w:left="360"/>
-        <w:rPr>
-          <w:rFonts w:ascii="Times New Roman" w:hAnsi="Times New Roman"/>
-          <w:sz w:val="24"/>
-          <w:szCs w:val="24"/>
-        </w:rPr>
-      </w:pPr>
-      <w:r>
-        <w:rPr>
-          <w:rFonts w:ascii="Times New Roman" w:hAnsi="Times New Roman"/>
-          <w:sz w:val="24"/>
-          <w:szCs w:val="24"/>
-        </w:rPr>
-        <w:t>имя_</w:t>
-      </w:r>
-      <w:r>
-        <w:rPr>
-          <w:rFonts w:ascii="Times New Roman" w:hAnsi="Times New Roman"/>
-          <w:sz w:val="24"/>
-          <w:szCs w:val="24"/>
-        </w:rPr>
         <w:t>основного</w:t>
       </w:r>
       <w:r>
@@ -618,33 +683,15 @@
           <w:sz w:val="24"/>
           <w:szCs w:val="24"/>
         </w:rPr>
-        <w:t>_</w:t>
-      </w:r>
-      <w:proofErr w:type="gramStart"/>
-      <w:r>
-        <w:rPr>
-          <w:rFonts w:ascii="Times New Roman" w:hAnsi="Times New Roman"/>
-          <w:sz w:val="24"/>
-          <w:szCs w:val="24"/>
-        </w:rPr>
-        <w:t>документа</w:t>
-      </w:r>
-      <w:r>
-        <w:rPr>
-          <w:rFonts w:ascii="Times New Roman" w:hAnsi="Times New Roman"/>
-          <w:sz w:val="24"/>
-          <w:szCs w:val="24"/>
-        </w:rPr>
-        <w:t>.*</w:t>
-      </w:r>
-      <w:proofErr w:type="gramEnd"/>
-      <w:r>
-        <w:rPr>
-          <w:rFonts w:ascii="Times New Roman" w:hAnsi="Times New Roman"/>
-          <w:sz w:val="24"/>
-          <w:szCs w:val="24"/>
-        </w:rPr>
-        <w:t xml:space="preserve"> - имя </w:t>
+        <w:t>_документа</w:t>
+      </w:r>
+      <w:r>
+        <w:rPr>
+          <w:rFonts w:ascii="Times New Roman" w:hAnsi="Times New Roman"/>
+          <w:sz w:val="24"/>
+          <w:szCs w:val="24"/>
+        </w:rPr>
+        <w:t xml:space="preserve">.* - имя </w:t>
       </w:r>
       <w:r>
         <w:rPr>
@@ -819,8 +866,6 @@
           <w:szCs w:val="24"/>
         </w:rPr>
       </w:pPr>
-      <w:proofErr w:type="spellStart"/>
-      <w:proofErr w:type="gramStart"/>
       <w:r>
         <w:rPr>
           <w:rFonts w:ascii="Times New Roman" w:hAnsi="Times New Roman"/>
@@ -835,35 +880,16 @@
           <w:sz w:val="24"/>
           <w:szCs w:val="24"/>
         </w:rPr>
-        <w:t>ainDocument</w:t>
-      </w:r>
-      <w:proofErr w:type="spellEnd"/>
-      <w:r>
-        <w:rPr>
-          <w:rFonts w:ascii="Times New Roman" w:hAnsi="Times New Roman"/>
-          <w:sz w:val="24"/>
-          <w:szCs w:val="24"/>
-        </w:rPr>
-        <w:t>:</w:t>
-      </w:r>
-      <w:r>
-        <w:rPr>
-          <w:rFonts w:ascii="Times New Roman" w:hAnsi="Times New Roman"/>
-          <w:sz w:val="24"/>
-          <w:szCs w:val="24"/>
-        </w:rPr>
-        <w:t>[</w:t>
-      </w:r>
-      <w:proofErr w:type="gramEnd"/>
-      <w:r>
-        <w:rPr>
-          <w:rFonts w:ascii="Times New Roman" w:hAnsi="Times New Roman"/>
-          <w:sz w:val="24"/>
-          <w:szCs w:val="24"/>
-        </w:rPr>
-        <w:t>]</w:t>
-      </w:r>
-      <w:proofErr w:type="spellStart"/>
+        <w:t>ainDocument:</w:t>
+      </w:r>
+      <w:r>
+        <w:rPr>
+          <w:rFonts w:ascii="Times New Roman" w:hAnsi="Times New Roman"/>
+          <w:sz w:val="24"/>
+          <w:szCs w:val="24"/>
+        </w:rPr>
+        <w:t>[]</w:t>
+      </w:r>
       <w:r>
         <w:rPr>
           <w:rFonts w:ascii="Times New Roman" w:hAnsi="Times New Roman"/>
@@ -872,7 +898,96 @@
         </w:rPr>
         <w:t>имя_основного_документа</w:t>
       </w:r>
-      <w:proofErr w:type="spellEnd"/>
+    </w:p>
+    <w:p>
+      <w:pPr>
+        <w:spacing w:after="0" w:line="240" w:lineRule="auto"/>
+        <w:ind w:firstLine="567"/>
+        <w:jc w:val="both"/>
+        <w:rPr>
+          <w:rFonts w:ascii="Times New Roman" w:hAnsi="Times New Roman"/>
+          <w:sz w:val="24"/>
+          <w:szCs w:val="24"/>
+        </w:rPr>
+      </w:pPr>
+    </w:p>
+    <w:p>
+      <w:pPr>
+        <w:spacing w:after="0" w:line="240" w:lineRule="auto"/>
+        <w:ind w:firstLine="567"/>
+        <w:jc w:val="both"/>
+        <w:rPr>
+          <w:rFonts w:ascii="Times New Roman" w:hAnsi="Times New Roman"/>
+          <w:sz w:val="24"/>
+          <w:szCs w:val="24"/>
+        </w:rPr>
+      </w:pPr>
+      <w:r>
+        <w:rPr>
+          <w:rFonts w:ascii="Times New Roman" w:hAnsi="Times New Roman"/>
+          <w:sz w:val="24"/>
+          <w:szCs w:val="24"/>
+        </w:rPr>
+        <w:t xml:space="preserve">Пункты 1.4, 1.5 можно выполнить вручную, можно сформировать пары и файл </w:t>
+      </w:r>
+      <w:r>
+        <w:rPr>
+          <w:rFonts w:ascii="Times New Roman" w:hAnsi="Times New Roman"/>
+          <w:sz w:val="24"/>
+          <w:szCs w:val="24"/>
+        </w:rPr>
+        <w:t>config.yaml</w:t>
+      </w:r>
+      <w:r>
+        <w:rPr>
+          <w:rFonts w:ascii="Times New Roman" w:hAnsi="Times New Roman"/>
+          <w:sz w:val="24"/>
+          <w:szCs w:val="24"/>
+        </w:rPr>
+        <w:t xml:space="preserve"> с помощью утилиты </w:t>
+      </w:r>
+      <w:r>
+        <w:rPr>
+          <w:rFonts w:ascii="Times New Roman" w:hAnsi="Times New Roman"/>
+          <w:sz w:val="24"/>
+          <w:szCs w:val="24"/>
+          <w:lang w:val="en-US"/>
+        </w:rPr>
+        <w:t>E</w:t>
+      </w:r>
+      <w:r>
+        <w:rPr>
+          <w:rFonts w:ascii="Times New Roman" w:hAnsi="Times New Roman"/>
+          <w:sz w:val="24"/>
+          <w:szCs w:val="24"/>
+        </w:rPr>
+        <w:t>dition-</w:t>
+      </w:r>
+      <w:r>
+        <w:rPr>
+          <w:rFonts w:ascii="Times New Roman" w:hAnsi="Times New Roman"/>
+          <w:sz w:val="24"/>
+          <w:szCs w:val="24"/>
+          <w:lang w:val="en-US"/>
+        </w:rPr>
+        <w:t>P</w:t>
+      </w:r>
+      <w:r>
+        <w:rPr>
+          <w:rFonts w:ascii="Times New Roman" w:hAnsi="Times New Roman"/>
+          <w:sz w:val="24"/>
+          <w:szCs w:val="24"/>
+        </w:rPr>
+        <w:t>reparer</w:t>
+      </w:r>
+      <w:r>
+        <w:rPr>
+          <w:rFonts w:ascii="Times New Roman" w:hAnsi="Times New Roman"/>
+          <w:sz w:val="24"/>
+          <w:szCs w:val="24"/>
+        </w:rPr>
+        <w:t>.</w:t>
+      </w:r>
     </w:p>
     <w:p>
       <w:pPr>
@@ -906,18 +1021,8 @@
           <w:sz w:val="24"/>
           <w:szCs w:val="24"/>
         </w:rPr>
-        <w:t>Подготовленные к загрузке каталоги нужно упаковать в архив *.</w:t>
-      </w:r>
-      <w:proofErr w:type="spellStart"/>
-      <w:r>
-        <w:rPr>
-          <w:rFonts w:ascii="Times New Roman" w:hAnsi="Times New Roman"/>
-          <w:sz w:val="24"/>
-          <w:szCs w:val="24"/>
-        </w:rPr>
-        <w:t>zip</w:t>
-      </w:r>
-      <w:proofErr w:type="spellEnd"/>
+        <w:t>Подготовленные к загрузке каталоги нужно упаковать в архив *.zip</w:t>
+      </w:r>
       <w:r>
         <w:rPr>
           <w:rFonts w:ascii="Times New Roman" w:hAnsi="Times New Roman"/>
@@ -998,43 +1103,7 @@
           <w:sz w:val="24"/>
           <w:szCs w:val="24"/>
         </w:rPr>
-        <w:t>.</w:t>
-      </w:r>
-      <w:proofErr w:type="spellStart"/>
-      <w:r>
-        <w:rPr>
-          <w:rFonts w:ascii="Times New Roman" w:hAnsi="Times New Roman"/>
-          <w:sz w:val="24"/>
-          <w:szCs w:val="24"/>
-        </w:rPr>
-        <w:t>rar</w:t>
-      </w:r>
-      <w:proofErr w:type="spellEnd"/>
-      <w:r>
-        <w:rPr>
-          <w:rFonts w:ascii="Times New Roman" w:hAnsi="Times New Roman"/>
-          <w:sz w:val="24"/>
-          <w:szCs w:val="24"/>
-        </w:rPr>
-        <w:t xml:space="preserve"> архивы не поддерживаются. Рекомендуется использовать </w:t>
-      </w:r>
-      <w:proofErr w:type="spellStart"/>
-      <w:r>
-        <w:rPr>
-          <w:rFonts w:ascii="Times New Roman" w:hAnsi="Times New Roman"/>
-          <w:sz w:val="24"/>
-          <w:szCs w:val="24"/>
-        </w:rPr>
-        <w:t>WinRAR</w:t>
-      </w:r>
-      <w:proofErr w:type="spellEnd"/>
-      <w:r>
-        <w:rPr>
-          <w:rFonts w:ascii="Times New Roman" w:hAnsi="Times New Roman"/>
-          <w:sz w:val="24"/>
-          <w:szCs w:val="24"/>
-        </w:rPr>
-        <w:t xml:space="preserve"> версии 5.x и выше.</w:t>
+        <w:t>.rar архивы не поддерживаются. Рекомендуется использовать WinRAR версии 5.x и выше.</w:t>
       </w:r>
     </w:p>
     <w:p>
@@ -1064,7 +1133,6 @@
           <w:sz w:val="24"/>
           <w:szCs w:val="24"/>
         </w:rPr>
-        <w:lastRenderedPageBreak/>
         <w:t>К</w:t>
       </w:r>
       <w:r>
@@ -1073,25 +1141,7 @@
           <w:sz w:val="24"/>
           <w:szCs w:val="24"/>
         </w:rPr>
-        <w:t xml:space="preserve">оманда для создания </w:t>
-      </w:r>
-      <w:proofErr w:type="spellStart"/>
-      <w:r>
-        <w:rPr>
-          <w:rFonts w:ascii="Times New Roman" w:hAnsi="Times New Roman"/>
-          <w:sz w:val="24"/>
-          <w:szCs w:val="24"/>
-        </w:rPr>
-        <w:t>zip</w:t>
-      </w:r>
-      <w:proofErr w:type="spellEnd"/>
-      <w:r>
-        <w:rPr>
-          <w:rFonts w:ascii="Times New Roman" w:hAnsi="Times New Roman"/>
-          <w:sz w:val="24"/>
-          <w:szCs w:val="24"/>
-        </w:rPr>
-        <w:t xml:space="preserve"> </w:t>
+        <w:t xml:space="preserve">оманда для создания zip </w:t>
       </w:r>
       <w:r>
         <w:rPr>
@@ -1123,25 +1173,7 @@
           <w:sz w:val="24"/>
           <w:szCs w:val="24"/>
         </w:rPr>
-        <w:t xml:space="preserve"> в </w:t>
-      </w:r>
-      <w:proofErr w:type="spellStart"/>
-      <w:r>
-        <w:rPr>
-          <w:rFonts w:ascii="Times New Roman" w:hAnsi="Times New Roman"/>
-          <w:sz w:val="24"/>
-          <w:szCs w:val="24"/>
-        </w:rPr>
-        <w:t>winrar</w:t>
-      </w:r>
-      <w:proofErr w:type="spellEnd"/>
-      <w:r>
-        <w:rPr>
-          <w:rFonts w:ascii="Times New Roman" w:hAnsi="Times New Roman"/>
-          <w:sz w:val="24"/>
-          <w:szCs w:val="24"/>
-        </w:rPr>
-        <w:t>:</w:t>
+        <w:t xml:space="preserve"> в winrar:</w:t>
       </w:r>
     </w:p>
     <w:p>
@@ -1154,52 +1186,14 @@
           <w:szCs w:val="24"/>
         </w:rPr>
       </w:pPr>
-      <w:proofErr w:type="spellStart"/>
-      <w:r>
-        <w:rPr>
-          <w:rFonts w:ascii="Times New Roman" w:hAnsi="Times New Roman"/>
-          <w:sz w:val="24"/>
-          <w:szCs w:val="24"/>
-        </w:rPr>
-        <w:t>winrar</w:t>
-      </w:r>
-      <w:proofErr w:type="spellEnd"/>
-      <w:r>
-        <w:rPr>
-          <w:rFonts w:ascii="Times New Roman" w:hAnsi="Times New Roman"/>
-          <w:sz w:val="24"/>
-          <w:szCs w:val="24"/>
-        </w:rPr>
-        <w:t xml:space="preserve"> a -</w:t>
-      </w:r>
-      <w:proofErr w:type="spellStart"/>
-      <w:r>
-        <w:rPr>
-          <w:rFonts w:ascii="Times New Roman" w:hAnsi="Times New Roman"/>
-          <w:sz w:val="24"/>
-          <w:szCs w:val="24"/>
-        </w:rPr>
-        <w:t>afzip</w:t>
-      </w:r>
-      <w:proofErr w:type="spellEnd"/>
-      <w:r>
-        <w:rPr>
-          <w:rFonts w:ascii="Times New Roman" w:hAnsi="Times New Roman"/>
-          <w:sz w:val="24"/>
-          <w:szCs w:val="24"/>
-        </w:rPr>
-        <w:t xml:space="preserve"> </w:t>
-      </w:r>
-      <w:proofErr w:type="spellStart"/>
-      <w:r>
-        <w:rPr>
-          <w:rFonts w:ascii="Times New Roman" w:hAnsi="Times New Roman"/>
-          <w:sz w:val="24"/>
-          <w:szCs w:val="24"/>
-        </w:rPr>
-        <w:t>archive-name</w:t>
-      </w:r>
-      <w:proofErr w:type="spellEnd"/>
+      <w:r>
+        <w:rPr>
+          <w:rFonts w:ascii="Times New Roman" w:hAnsi="Times New Roman"/>
+          <w:sz w:val="24"/>
+          <w:szCs w:val="24"/>
+        </w:rPr>
+        <w:t>winrar a -afzip archive-name</w:t>
+      </w:r>
     </w:p>
     <w:p>
       <w:pPr>
@@ -1369,18 +1363,8 @@
           <w:sz w:val="24"/>
           <w:szCs w:val="24"/>
         </w:rPr>
-        <w:t xml:space="preserve">0 </w:t>
-      </w:r>
-      <w:proofErr w:type="spellStart"/>
-      <w:r>
-        <w:rPr>
-          <w:rFonts w:ascii="Times New Roman" w:hAnsi="Times New Roman"/>
-          <w:sz w:val="24"/>
-          <w:szCs w:val="24"/>
-        </w:rPr>
-        <w:t>Mb</w:t>
-      </w:r>
-      <w:proofErr w:type="spellEnd"/>
+        <w:t>0 Mb</w:t>
+      </w:r>
       <w:r>
         <w:rPr>
           <w:rFonts w:ascii="Times New Roman" w:hAnsi="Times New Roman"/>
@@ -1435,18 +1419,8 @@
           <w:sz w:val="24"/>
           <w:szCs w:val="24"/>
         </w:rPr>
-        <w:t xml:space="preserve"> </w:t>
-      </w:r>
-      <w:proofErr w:type="spellStart"/>
-      <w:r>
-        <w:rPr>
-          <w:rFonts w:ascii="Times New Roman" w:hAnsi="Times New Roman"/>
-          <w:sz w:val="24"/>
-          <w:szCs w:val="24"/>
-        </w:rPr>
-        <w:t>Mb</w:t>
-      </w:r>
-      <w:proofErr w:type="spellEnd"/>
+        <w:t xml:space="preserve"> Mb</w:t>
+      </w:r>
       <w:r>
         <w:rPr>
           <w:rFonts w:ascii="Times New Roman" w:hAnsi="Times New Roman"/>
@@ -1778,7 +1752,7 @@
                 <v:shape id="_x0000_i1025" type="#_x0000_t75" style="width:48.75pt;height:36.75pt" o:ole="">
                   <v:imagedata r:id="rId10" o:title=""/>
                 </v:shape>
-                <o:OLEObject Type="Embed" ProgID="PBrush" ShapeID="_x0000_i1025" DrawAspect="Content" ObjectID="_1638095036" r:id="rId11"/>
+                <o:OLEObject Type="Embed" ProgID="PBrush" ShapeID="_x0000_i1025" DrawAspect="Content" ObjectID="_1655298892" r:id="rId11"/>
               </w:object>
             </w:r>
           </w:p>
@@ -1821,7 +1795,7 @@
                 <v:shape id="_x0000_i1026" type="#_x0000_t75" style="width:47.25pt;height:40.5pt" o:ole="">
                   <v:imagedata r:id="rId12" o:title=""/>
                 </v:shape>
-                <o:OLEObject Type="Embed" ProgID="PBrush" ShapeID="_x0000_i1026" DrawAspect="Content" ObjectID="_1638095037" r:id="rId13"/>
+                <o:OLEObject Type="Embed" ProgID="PBrush" ShapeID="_x0000_i1026" DrawAspect="Content" ObjectID="_1655298893" r:id="rId13"/>
               </w:object>
             </w:r>
           </w:p>
@@ -2096,7 +2070,6 @@
         </w:rPr>
         <w:t xml:space="preserve">В появившемся меню выбираем </w:t>
       </w:r>
-      <w:bookmarkStart w:id="0" w:name="_GoBack"/>
       <w:r>
         <w:rPr>
           <w:rFonts w:ascii="Times New Roman" w:hAnsi="Times New Roman"/>
@@ -2153,7 +2126,6 @@
           </wp:inline>
         </w:drawing>
       </w:r>
-      <w:bookmarkEnd w:id="0"/>
     </w:p>
     <w:p>
       <w:pPr>
@@ -2451,9 +2423,126 @@
           <w:rFonts w:ascii="Times New Roman" w:eastAsia="Times New Roman" w:hAnsi="Times New Roman"/>
           <w:sz w:val="24"/>
           <w:szCs w:val="24"/>
+          <w:lang w:val="en-US" w:eastAsia="ru-RU"/>
+        </w:rPr>
+      </w:pPr>
+      <w:r>
+        <w:rPr>
+          <w:rFonts w:ascii="Times New Roman" w:eastAsia="Times New Roman" w:hAnsi="Times New Roman"/>
+          <w:sz w:val="24"/>
+          <w:szCs w:val="24"/>
+          <w:lang w:val="en-US" w:eastAsia="ru-RU"/>
+        </w:rPr>
+        <w:t>edition</w:t>
+      </w:r>
+      <w:r>
+        <w:rPr>
+          <w:rFonts w:ascii="Times New Roman" w:eastAsia="Times New Roman" w:hAnsi="Times New Roman"/>
+          <w:sz w:val="24"/>
+          <w:szCs w:val="24"/>
+          <w:lang w:val="en-US" w:eastAsia="ru-RU"/>
+        </w:rPr>
+        <w:t>-</w:t>
+      </w:r>
+      <w:r>
+        <w:rPr>
+          <w:rFonts w:ascii="Times New Roman" w:eastAsia="Times New Roman" w:hAnsi="Times New Roman"/>
+          <w:sz w:val="24"/>
+          <w:szCs w:val="24"/>
+          <w:lang w:val="en-US" w:eastAsia="ru-RU"/>
+        </w:rPr>
+        <w:t>maker</w:t>
+      </w:r>
+      <w:r>
+        <w:rPr>
+          <w:rFonts w:ascii="Times New Roman" w:eastAsia="Times New Roman" w:hAnsi="Times New Roman"/>
+          <w:sz w:val="24"/>
+          <w:szCs w:val="24"/>
+          <w:lang w:val="en-US" w:eastAsia="ru-RU"/>
+        </w:rPr>
+        <w:t>-</w:t>
+      </w:r>
+      <w:r>
+        <w:rPr>
+          <w:rFonts w:ascii="Times New Roman" w:eastAsia="Times New Roman" w:hAnsi="Times New Roman"/>
+          <w:sz w:val="24"/>
+          <w:szCs w:val="24"/>
+          <w:lang w:val="en-US" w:eastAsia="ru-RU"/>
+        </w:rPr>
+        <w:t>nnn</w:t>
+      </w:r>
+      <w:r>
+        <w:rPr>
+          <w:rFonts w:ascii="Times New Roman" w:eastAsia="Times New Roman" w:hAnsi="Times New Roman"/>
+          <w:sz w:val="24"/>
+          <w:szCs w:val="24"/>
+          <w:lang w:val="en-US" w:eastAsia="ru-RU"/>
+        </w:rPr>
+        <w:t>-</w:t>
+      </w:r>
+      <w:r>
+        <w:rPr>
+          <w:rFonts w:ascii="Times New Roman" w:eastAsia="Times New Roman" w:hAnsi="Times New Roman"/>
+          <w:sz w:val="24"/>
+          <w:szCs w:val="24"/>
+          <w:lang w:val="en-US" w:eastAsia="ru-RU"/>
+        </w:rPr>
+        <w:t>timeout</w:t>
+      </w:r>
+      <w:r>
+        <w:rPr>
+          <w:rFonts w:ascii="Times New Roman" w:eastAsia="Times New Roman" w:hAnsi="Times New Roman"/>
+          <w:sz w:val="24"/>
+          <w:szCs w:val="24"/>
+          <w:lang w:val="en-US" w:eastAsia="ru-RU"/>
+        </w:rPr>
+        <w:t>-</w:t>
+      </w:r>
+      <w:r>
+        <w:rPr>
+          <w:rFonts w:ascii="Times New Roman" w:eastAsia="Times New Roman" w:hAnsi="Times New Roman"/>
+          <w:sz w:val="24"/>
+          <w:szCs w:val="24"/>
+          <w:lang w:val="en-US" w:eastAsia="ru-RU"/>
+        </w:rPr>
+        <w:t>8</w:t>
+      </w:r>
+      <w:r>
+        <w:rPr>
+          <w:rFonts w:ascii="Times New Roman" w:eastAsia="Times New Roman" w:hAnsi="Times New Roman"/>
+          <w:sz w:val="24"/>
+          <w:szCs w:val="24"/>
+          <w:lang w:val="en-US" w:eastAsia="ru-RU"/>
+        </w:rPr>
+        <w:t>-</w:t>
+      </w:r>
+      <w:r>
+        <w:rPr>
+          <w:rFonts w:ascii="Times New Roman" w:eastAsia="Times New Roman" w:hAnsi="Times New Roman"/>
+          <w:sz w:val="24"/>
+          <w:szCs w:val="24"/>
+          <w:lang w:val="en-US" w:eastAsia="ru-RU"/>
+        </w:rPr>
+        <w:t>min</w:t>
+      </w:r>
+      <w:r>
+        <w:rPr>
+          <w:rFonts w:ascii="Times New Roman" w:eastAsia="Times New Roman" w:hAnsi="Times New Roman"/>
+          <w:sz w:val="24"/>
+          <w:szCs w:val="24"/>
+          <w:lang w:val="en-US" w:eastAsia="ru-RU"/>
+        </w:rPr>
+        <w:t xml:space="preserve"> – </w:t>
+      </w:r>
+      <w:r>
+        <w:rPr>
+          <w:rFonts w:ascii="Times New Roman" w:eastAsia="Times New Roman" w:hAnsi="Times New Roman"/>
+          <w:sz w:val="24"/>
+          <w:szCs w:val="24"/>
           <w:lang w:eastAsia="ru-RU"/>
         </w:rPr>
-      </w:pPr>
+        <w:t>создание</w:t>
+      </w:r>
       <w:r>
         <w:rPr>
           <w:rFonts w:ascii="Times New Roman" w:eastAsia="Times New Roman" w:hAnsi="Times New Roman"/>
@@ -2461,7 +2550,7 @@
           <w:szCs w:val="24"/>
           <w:lang w:val="en-US" w:eastAsia="ru-RU"/>
         </w:rPr>
-        <w:t>edition</w:t>
+        <w:t xml:space="preserve"> </w:t>
       </w:r>
       <w:r>
         <w:rPr>
@@ -2470,7 +2559,7 @@
           <w:szCs w:val="24"/>
           <w:lang w:eastAsia="ru-RU"/>
         </w:rPr>
-        <w:t>-</w:t>
+        <w:t>редакций</w:t>
       </w:r>
       <w:r>
         <w:rPr>
@@ -2479,7 +2568,7 @@
           <w:szCs w:val="24"/>
           <w:lang w:val="en-US" w:eastAsia="ru-RU"/>
         </w:rPr>
-        <w:t>maker</w:t>
+        <w:t xml:space="preserve">, </w:t>
       </w:r>
       <w:r>
         <w:rPr>
@@ -2488,162 +2577,39 @@
           <w:szCs w:val="24"/>
           <w:lang w:eastAsia="ru-RU"/>
         </w:rPr>
-        <w:t>-</w:t>
-      </w:r>
-      <w:proofErr w:type="spellStart"/>
-      <w:r>
+        <w:t>где</w:t>
+      </w:r>
+    </w:p>
+    <w:p>
+      <w:pPr>
+        <w:spacing w:after="0" w:line="240" w:lineRule="auto"/>
         <w:rPr>
           <w:rFonts w:ascii="Times New Roman" w:eastAsia="Times New Roman" w:hAnsi="Times New Roman"/>
           <w:sz w:val="24"/>
           <w:szCs w:val="24"/>
           <w:lang w:val="en-US" w:eastAsia="ru-RU"/>
         </w:rPr>
+      </w:pPr>
+    </w:p>
+    <w:p>
+      <w:pPr>
+        <w:spacing w:after="0" w:line="240" w:lineRule="auto"/>
+        <w:rPr>
+          <w:rFonts w:ascii="Times New Roman" w:eastAsia="Times New Roman" w:hAnsi="Times New Roman"/>
+          <w:sz w:val="24"/>
+          <w:szCs w:val="24"/>
+          <w:lang w:eastAsia="ru-RU"/>
+        </w:rPr>
+      </w:pPr>
+      <w:r>
+        <w:rPr>
+          <w:rFonts w:ascii="Times New Roman" w:eastAsia="Times New Roman" w:hAnsi="Times New Roman"/>
+          <w:sz w:val="24"/>
+          <w:szCs w:val="24"/>
+          <w:lang w:val="en-US" w:eastAsia="ru-RU"/>
+        </w:rPr>
         <w:t>nnn</w:t>
       </w:r>
-      <w:proofErr w:type="spellEnd"/>
-      <w:r>
-        <w:rPr>
-          <w:rFonts w:ascii="Times New Roman" w:eastAsia="Times New Roman" w:hAnsi="Times New Roman"/>
-          <w:sz w:val="24"/>
-          <w:szCs w:val="24"/>
-          <w:lang w:eastAsia="ru-RU"/>
-        </w:rPr>
-        <w:t>-</w:t>
-      </w:r>
-      <w:r>
-        <w:rPr>
-          <w:rFonts w:ascii="Times New Roman" w:eastAsia="Times New Roman" w:hAnsi="Times New Roman"/>
-          <w:sz w:val="24"/>
-          <w:szCs w:val="24"/>
-          <w:lang w:val="en-US" w:eastAsia="ru-RU"/>
-        </w:rPr>
-        <w:t>timeout</w:t>
-      </w:r>
-      <w:r>
-        <w:rPr>
-          <w:rFonts w:ascii="Times New Roman" w:eastAsia="Times New Roman" w:hAnsi="Times New Roman"/>
-          <w:sz w:val="24"/>
-          <w:szCs w:val="24"/>
-          <w:lang w:eastAsia="ru-RU"/>
-        </w:rPr>
-        <w:t>-3-</w:t>
-      </w:r>
-      <w:r>
-        <w:rPr>
-          <w:rFonts w:ascii="Times New Roman" w:eastAsia="Times New Roman" w:hAnsi="Times New Roman"/>
-          <w:sz w:val="24"/>
-          <w:szCs w:val="24"/>
-          <w:lang w:val="en-US" w:eastAsia="ru-RU"/>
-        </w:rPr>
-        <w:t>min</w:t>
-      </w:r>
-      <w:r>
-        <w:rPr>
-          <w:rFonts w:ascii="Times New Roman" w:eastAsia="Times New Roman" w:hAnsi="Times New Roman"/>
-          <w:sz w:val="24"/>
-          <w:szCs w:val="24"/>
-          <w:lang w:eastAsia="ru-RU"/>
-        </w:rPr>
-        <w:t>-</w:t>
-      </w:r>
-      <w:proofErr w:type="spellStart"/>
-      <w:r>
-        <w:rPr>
-          <w:rFonts w:ascii="Times New Roman" w:eastAsia="Times New Roman" w:hAnsi="Times New Roman"/>
-          <w:sz w:val="24"/>
-          <w:szCs w:val="24"/>
-          <w:lang w:eastAsia="ru-RU"/>
-        </w:rPr>
-        <w:t>кодИБ</w:t>
-      </w:r>
-      <w:proofErr w:type="spellEnd"/>
-      <w:r>
-        <w:rPr>
-          <w:rFonts w:ascii="Times New Roman" w:eastAsia="Times New Roman" w:hAnsi="Times New Roman"/>
-          <w:sz w:val="24"/>
-          <w:szCs w:val="24"/>
-          <w:lang w:eastAsia="ru-RU"/>
-        </w:rPr>
-        <w:t xml:space="preserve"> – </w:t>
-      </w:r>
-      <w:r>
-        <w:rPr>
-          <w:rFonts w:ascii="Times New Roman" w:eastAsia="Times New Roman" w:hAnsi="Times New Roman"/>
-          <w:sz w:val="24"/>
-          <w:szCs w:val="24"/>
-          <w:lang w:eastAsia="ru-RU"/>
-        </w:rPr>
-        <w:t>создание</w:t>
-      </w:r>
-      <w:r>
-        <w:rPr>
-          <w:rFonts w:ascii="Times New Roman" w:eastAsia="Times New Roman" w:hAnsi="Times New Roman"/>
-          <w:sz w:val="24"/>
-          <w:szCs w:val="24"/>
-          <w:lang w:eastAsia="ru-RU"/>
-        </w:rPr>
-        <w:t xml:space="preserve"> </w:t>
-      </w:r>
-      <w:r>
-        <w:rPr>
-          <w:rFonts w:ascii="Times New Roman" w:eastAsia="Times New Roman" w:hAnsi="Times New Roman"/>
-          <w:sz w:val="24"/>
-          <w:szCs w:val="24"/>
-          <w:lang w:eastAsia="ru-RU"/>
-        </w:rPr>
-        <w:t>редакций</w:t>
-      </w:r>
-      <w:r>
-        <w:rPr>
-          <w:rFonts w:ascii="Times New Roman" w:eastAsia="Times New Roman" w:hAnsi="Times New Roman"/>
-          <w:sz w:val="24"/>
-          <w:szCs w:val="24"/>
-          <w:lang w:eastAsia="ru-RU"/>
-        </w:rPr>
-        <w:t xml:space="preserve">, </w:t>
-      </w:r>
-      <w:r>
-        <w:rPr>
-          <w:rFonts w:ascii="Times New Roman" w:eastAsia="Times New Roman" w:hAnsi="Times New Roman"/>
-          <w:sz w:val="24"/>
-          <w:szCs w:val="24"/>
-          <w:lang w:eastAsia="ru-RU"/>
-        </w:rPr>
-        <w:t>где</w:t>
-      </w:r>
-    </w:p>
-    <w:p>
-      <w:pPr>
-        <w:spacing w:after="0" w:line="240" w:lineRule="auto"/>
-        <w:rPr>
-          <w:rFonts w:ascii="Times New Roman" w:eastAsia="Times New Roman" w:hAnsi="Times New Roman"/>
-          <w:sz w:val="24"/>
-          <w:szCs w:val="24"/>
-          <w:lang w:eastAsia="ru-RU"/>
-        </w:rPr>
-      </w:pPr>
-    </w:p>
-    <w:p>
-      <w:pPr>
-        <w:spacing w:after="0" w:line="240" w:lineRule="auto"/>
-        <w:rPr>
-          <w:rFonts w:ascii="Times New Roman" w:eastAsia="Times New Roman" w:hAnsi="Times New Roman"/>
-          <w:sz w:val="24"/>
-          <w:szCs w:val="24"/>
-          <w:lang w:eastAsia="ru-RU"/>
-        </w:rPr>
-      </w:pPr>
-      <w:proofErr w:type="spellStart"/>
-      <w:r>
-        <w:rPr>
-          <w:rFonts w:ascii="Times New Roman" w:eastAsia="Times New Roman" w:hAnsi="Times New Roman"/>
-          <w:sz w:val="24"/>
-          <w:szCs w:val="24"/>
-          <w:lang w:val="en-US" w:eastAsia="ru-RU"/>
-        </w:rPr>
-        <w:t>nnn</w:t>
-      </w:r>
-      <w:proofErr w:type="spellEnd"/>
       <w:r>
         <w:rPr>
           <w:rFonts w:ascii="Times New Roman" w:eastAsia="Times New Roman" w:hAnsi="Times New Roman"/>
@@ -2742,7 +2708,6 @@
         </w:rPr>
         <w:t>(</w:t>
       </w:r>
-      <w:proofErr w:type="spellStart"/>
       <w:r>
         <w:rPr>
           <w:rFonts w:ascii="Times New Roman" w:hAnsi="Times New Roman"/>
@@ -2752,7 +2717,6 @@
         </w:rPr>
         <w:t>nnn</w:t>
       </w:r>
-      <w:proofErr w:type="spellEnd"/>
       <w:r>
         <w:rPr>
           <w:rFonts w:ascii="Times New Roman" w:hAnsi="Times New Roman"/>
@@ -2847,31 +2811,15 @@
           <w:sz w:val="24"/>
           <w:szCs w:val="24"/>
         </w:rPr>
-        <w:t>3</w:t>
-      </w:r>
-      <w:r>
-        <w:rPr>
-          <w:rFonts w:ascii="Times New Roman" w:hAnsi="Times New Roman"/>
-          <w:sz w:val="24"/>
-          <w:szCs w:val="24"/>
-        </w:rPr>
-        <w:t xml:space="preserve"> минут</w:t>
-      </w:r>
-      <w:r>
-        <w:rPr>
-          <w:rFonts w:ascii="Times New Roman" w:hAnsi="Times New Roman"/>
-          <w:sz w:val="24"/>
-          <w:szCs w:val="24"/>
-        </w:rPr>
-        <w:t>ы</w:t>
-      </w:r>
-      <w:r>
-        <w:rPr>
-          <w:rFonts w:ascii="Times New Roman" w:hAnsi="Times New Roman"/>
-          <w:sz w:val="24"/>
-          <w:szCs w:val="24"/>
-        </w:rPr>
-        <w:t xml:space="preserve">. В случае, когда по истечении </w:t>
+        <w:t>8</w:t>
+      </w:r>
+      <w:r>
+        <w:rPr>
+          <w:rFonts w:ascii="Times New Roman" w:hAnsi="Times New Roman"/>
+          <w:sz w:val="24"/>
+          <w:szCs w:val="24"/>
+        </w:rPr>
+        <w:t xml:space="preserve"> минут. В случае, когда по истечении </w:t>
       </w:r>
       <w:r>
         <w:rPr>
@@ -3389,7 +3337,6 @@
                 <w:lang w:eastAsia="ru-RU"/>
               </w:rPr>
             </w:pPr>
-            <w:proofErr w:type="spellStart"/>
             <w:r>
               <w:rPr>
                 <w:rFonts w:ascii="Times New Roman" w:eastAsia="Times New Roman" w:hAnsi="Times New Roman"/>
@@ -3400,7 +3347,6 @@
               </w:rPr>
               <w:t>id</w:t>
             </w:r>
-            <w:proofErr w:type="spellEnd"/>
           </w:p>
         </w:tc>
         <w:tc>
@@ -4034,7 +3980,6 @@
               </w:rPr>
               <w:t xml:space="preserve">архив отличается от </w:t>
             </w:r>
-            <w:proofErr w:type="spellStart"/>
             <w:r>
               <w:rPr>
                 <w:rFonts w:ascii="Times New Roman" w:eastAsia="Times New Roman" w:hAnsi="Times New Roman"/>
@@ -4044,7 +3989,6 @@
               </w:rPr>
               <w:t>zip</w:t>
             </w:r>
-            <w:proofErr w:type="spellEnd"/>
             <w:r>
               <w:rPr>
                 <w:rFonts w:ascii="Times New Roman" w:eastAsia="Times New Roman" w:hAnsi="Times New Roman"/>
@@ -4163,7 +4107,6 @@
               </w:rPr>
               <w:t xml:space="preserve">не указан </w:t>
             </w:r>
-            <w:proofErr w:type="spellStart"/>
             <w:r>
               <w:rPr>
                 <w:rFonts w:ascii="Times New Roman" w:eastAsia="Times New Roman" w:hAnsi="Times New Roman"/>
@@ -4173,7 +4116,6 @@
               </w:rPr>
               <w:t>MainDocument</w:t>
             </w:r>
-            <w:proofErr w:type="spellEnd"/>
             <w:r>
               <w:rPr>
                 <w:rFonts w:ascii="Times New Roman" w:eastAsia="Times New Roman" w:hAnsi="Times New Roman"/>
@@ -4190,30 +4132,17 @@
                 <w:szCs w:val="24"/>
                 <w:lang w:eastAsia="ru-RU"/>
               </w:rPr>
-              <w:t xml:space="preserve">в файле </w:t>
-            </w:r>
-            <w:proofErr w:type="gramStart"/>
+              <w:t>в файле *.</w:t>
+            </w:r>
             <w:r>
               <w:rPr>
                 <w:rFonts w:ascii="Times New Roman" w:eastAsia="Times New Roman" w:hAnsi="Times New Roman"/>
                 <w:sz w:val="24"/>
                 <w:szCs w:val="24"/>
-                <w:lang w:eastAsia="ru-RU"/>
-              </w:rPr>
-              <w:t>*.</w:t>
-            </w:r>
-            <w:proofErr w:type="spellStart"/>
-            <w:r>
-              <w:rPr>
-                <w:rFonts w:ascii="Times New Roman" w:eastAsia="Times New Roman" w:hAnsi="Times New Roman"/>
-                <w:sz w:val="24"/>
-                <w:szCs w:val="24"/>
                 <w:lang w:val="en-US" w:eastAsia="ru-RU"/>
               </w:rPr>
               <w:t>yaml</w:t>
             </w:r>
-            <w:proofErr w:type="spellEnd"/>
-            <w:proofErr w:type="gramEnd"/>
           </w:p>
         </w:tc>
       </w:tr>
@@ -4545,36 +4474,16 @@
           <w:sz w:val="24"/>
           <w:szCs w:val="24"/>
         </w:rPr>
-        <w:t xml:space="preserve">новая </w:t>
-      </w:r>
-      <w:proofErr w:type="gramStart"/>
-      <w:r>
-        <w:rPr>
-          <w:rFonts w:ascii="Times New Roman" w:hAnsi="Times New Roman"/>
-          <w:sz w:val="24"/>
-          <w:szCs w:val="24"/>
-        </w:rPr>
-        <w:t>редакция  (</w:t>
-      </w:r>
-      <w:proofErr w:type="gramEnd"/>
-      <w:r>
-        <w:rPr>
-          <w:rFonts w:ascii="Times New Roman" w:hAnsi="Times New Roman"/>
-          <w:sz w:val="24"/>
-          <w:szCs w:val="24"/>
-        </w:rPr>
-        <w:t xml:space="preserve">будет иметь имя, указанное в файле </w:t>
-      </w:r>
-      <w:proofErr w:type="spellStart"/>
-      <w:r>
-        <w:rPr>
-          <w:rFonts w:ascii="Times New Roman" w:hAnsi="Times New Roman"/>
-          <w:sz w:val="24"/>
-          <w:szCs w:val="24"/>
-        </w:rPr>
-        <w:t>config.yaml</w:t>
-      </w:r>
-      <w:proofErr w:type="spellEnd"/>
+        <w:t>новая редакция  (</w:t>
+      </w:r>
+      <w:r>
+        <w:rPr>
+          <w:rFonts w:ascii="Times New Roman" w:hAnsi="Times New Roman"/>
+          <w:sz w:val="24"/>
+          <w:szCs w:val="24"/>
+        </w:rPr>
+        <w:t>будет иметь имя, указанное в файле config.yaml</w:t>
+      </w:r>
       <w:r>
         <w:rPr>
           <w:rFonts w:ascii="Times New Roman" w:hAnsi="Times New Roman"/>
@@ -5014,7 +4923,6 @@
                 <w:szCs w:val="24"/>
               </w:rPr>
             </w:pPr>
-            <w:proofErr w:type="spellStart"/>
             <w:r>
               <w:rPr>
                 <w:rFonts w:ascii="Times New Roman" w:hAnsi="Times New Roman"/>
@@ -5022,57 +4930,7 @@
                 <w:sz w:val="24"/>
                 <w:szCs w:val="24"/>
               </w:rPr>
-              <w:t>Can't</w:t>
-            </w:r>
-            <w:proofErr w:type="spellEnd"/>
-            <w:r>
-              <w:rPr>
-                <w:rFonts w:ascii="Times New Roman" w:hAnsi="Times New Roman"/>
-                <w:b/>
-                <w:sz w:val="24"/>
-                <w:szCs w:val="24"/>
-              </w:rPr>
-              <w:t xml:space="preserve"> </w:t>
-            </w:r>
-            <w:proofErr w:type="spellStart"/>
-            <w:r>
-              <w:rPr>
-                <w:rFonts w:ascii="Times New Roman" w:hAnsi="Times New Roman"/>
-                <w:b/>
-                <w:sz w:val="24"/>
-                <w:szCs w:val="24"/>
-              </w:rPr>
-              <w:t>find</w:t>
-            </w:r>
-            <w:proofErr w:type="spellEnd"/>
-            <w:r>
-              <w:rPr>
-                <w:rFonts w:ascii="Times New Roman" w:hAnsi="Times New Roman"/>
-                <w:b/>
-                <w:sz w:val="24"/>
-                <w:szCs w:val="24"/>
-              </w:rPr>
-              <w:t xml:space="preserve"> </w:t>
-            </w:r>
-            <w:proofErr w:type="spellStart"/>
-            <w:r>
-              <w:rPr>
-                <w:rFonts w:ascii="Times New Roman" w:hAnsi="Times New Roman"/>
-                <w:b/>
-                <w:sz w:val="24"/>
-                <w:szCs w:val="24"/>
-              </w:rPr>
-              <w:t>task</w:t>
-            </w:r>
-            <w:proofErr w:type="spellEnd"/>
-            <w:r>
-              <w:rPr>
-                <w:rFonts w:ascii="Times New Roman" w:hAnsi="Times New Roman"/>
-                <w:b/>
-                <w:sz w:val="24"/>
-                <w:szCs w:val="24"/>
-              </w:rPr>
-              <w:t xml:space="preserve"> #NNNNN</w:t>
+              <w:t>Can't find task #NNNNN</w:t>
             </w:r>
           </w:p>
         </w:tc>
@@ -5666,7 +5524,6 @@
                 <w:sz w:val="24"/>
                 <w:szCs w:val="24"/>
               </w:rPr>
-              <w:lastRenderedPageBreak/>
               <w:t>701.003</w:t>
             </w:r>
           </w:p>
@@ -5780,7 +5637,6 @@
                 <w:sz w:val="24"/>
                 <w:szCs w:val="24"/>
               </w:rPr>
-              <w:lastRenderedPageBreak/>
               <w:t>Обработка завершилась системной ошибкой. Н</w:t>
             </w:r>
             <w:r>
@@ -6014,25 +5870,7 @@
                 <w:sz w:val="24"/>
                 <w:szCs w:val="24"/>
               </w:rPr>
-              <w:t>Не указан изменяемый документ (</w:t>
-            </w:r>
-            <w:proofErr w:type="spellStart"/>
-            <w:r>
-              <w:rPr>
-                <w:rFonts w:ascii="Times New Roman" w:hAnsi="Times New Roman"/>
-                <w:sz w:val="24"/>
-                <w:szCs w:val="24"/>
-              </w:rPr>
-              <w:t>mainDocument</w:t>
-            </w:r>
-            <w:proofErr w:type="spellEnd"/>
-            <w:r>
-              <w:rPr>
-                <w:rFonts w:ascii="Times New Roman" w:hAnsi="Times New Roman"/>
-                <w:sz w:val="24"/>
-                <w:szCs w:val="24"/>
-              </w:rPr>
-              <w:t>)</w:t>
+              <w:t>Не указан изменяемый документ (mainDocument)</w:t>
             </w:r>
             <w:r>
               <w:rPr>
@@ -6067,27 +5905,7 @@
                 <w:sz w:val="24"/>
                 <w:szCs w:val="24"/>
               </w:rPr>
-              <w:t xml:space="preserve">й документ(файл) в </w:t>
-            </w:r>
-            <w:proofErr w:type="spellStart"/>
-            <w:proofErr w:type="gramStart"/>
-            <w:r>
-              <w:rPr>
-                <w:rFonts w:ascii="Times New Roman" w:hAnsi="Times New Roman"/>
-                <w:sz w:val="24"/>
-                <w:szCs w:val="24"/>
-              </w:rPr>
-              <w:t>config.yaml</w:t>
-            </w:r>
-            <w:proofErr w:type="spellEnd"/>
-            <w:proofErr w:type="gramEnd"/>
-            <w:r>
-              <w:rPr>
-                <w:rFonts w:ascii="Times New Roman" w:hAnsi="Times New Roman"/>
-                <w:sz w:val="24"/>
-                <w:szCs w:val="24"/>
-              </w:rPr>
-              <w:t>.</w:t>
+              <w:t>й документ(файл) в config.yaml.</w:t>
             </w:r>
           </w:p>
           <w:p>
@@ -6106,27 +5924,7 @@
                 <w:sz w:val="24"/>
                 <w:szCs w:val="24"/>
               </w:rPr>
-              <w:t xml:space="preserve">Также обратить внимание на то, что тройка файлов (изменяемый, изменяющий, </w:t>
-            </w:r>
-            <w:proofErr w:type="spellStart"/>
-            <w:proofErr w:type="gramStart"/>
-            <w:r>
-              <w:rPr>
-                <w:rFonts w:ascii="Times New Roman" w:hAnsi="Times New Roman"/>
-                <w:sz w:val="24"/>
-                <w:szCs w:val="24"/>
-              </w:rPr>
-              <w:t>config.yaml</w:t>
-            </w:r>
-            <w:proofErr w:type="spellEnd"/>
-            <w:proofErr w:type="gramEnd"/>
-            <w:r>
-              <w:rPr>
-                <w:rFonts w:ascii="Times New Roman" w:hAnsi="Times New Roman"/>
-                <w:sz w:val="24"/>
-                <w:szCs w:val="24"/>
-              </w:rPr>
-              <w:t>) должна быть помещена в отдельный каталог</w:t>
+              <w:t>Также обратить внимание на то, что тройка файлов (изменяемый, изменяющий, config.yaml) должна быть помещена в отдельный каталог</w:t>
             </w:r>
           </w:p>
           <w:p>
@@ -6225,27 +6023,7 @@
                 <w:sz w:val="24"/>
                 <w:szCs w:val="24"/>
               </w:rPr>
-              <w:t xml:space="preserve"> - в архив не добавлен изменяющий документ. Также обратить внимание на то, что тройка файлов (изменяемый, изменяющий, </w:t>
-            </w:r>
-            <w:proofErr w:type="spellStart"/>
-            <w:proofErr w:type="gramStart"/>
-            <w:r>
-              <w:rPr>
-                <w:rFonts w:ascii="Times New Roman" w:hAnsi="Times New Roman"/>
-                <w:sz w:val="24"/>
-                <w:szCs w:val="24"/>
-              </w:rPr>
-              <w:t>config.yaml</w:t>
-            </w:r>
-            <w:proofErr w:type="spellEnd"/>
-            <w:proofErr w:type="gramEnd"/>
-            <w:r>
-              <w:rPr>
-                <w:rFonts w:ascii="Times New Roman" w:hAnsi="Times New Roman"/>
-                <w:sz w:val="24"/>
-                <w:szCs w:val="24"/>
-              </w:rPr>
-              <w:t>) должна быть помещена в отдельный каталог</w:t>
+              <w:t xml:space="preserve"> - в архив не добавлен изменяющий документ. Также обратить внимание на то, что тройка файлов (изменяемый, изменяющий, config.yaml) должна быть помещена в отдельный каталог</w:t>
             </w:r>
           </w:p>
           <w:p>
@@ -6483,7 +6261,7 @@
           <v:shape id="_x0000_i1027" type="#_x0000_t75" style="width:64.5pt;height:40.5pt" o:ole="">
             <v:imagedata r:id="rId22" o:title=""/>
           </v:shape>
-          <o:OLEObject Type="Embed" ProgID="Package" ShapeID="_x0000_i1027" DrawAspect="Content" ObjectID="_1638095038" r:id="rId23"/>
+          <o:OLEObject Type="Embed" ProgID="Package" ShapeID="_x0000_i1027" DrawAspect="Content" ObjectID="_1655298894" r:id="rId23"/>
         </w:object>
       </w:r>
     </w:p>
@@ -6552,7 +6330,7 @@
           <w:szCs w:val="24"/>
         </w:rPr>
       </w:pPr>
-      <w:bookmarkStart w:id="1" w:name="_Hlk25588295"/>
+      <w:bookmarkStart w:id="0" w:name="_Hlk25588295"/>
       <w:r>
         <w:rPr>
           <w:rFonts w:ascii="Times New Roman" w:hAnsi="Times New Roman"/>
@@ -6627,59 +6405,31 @@
           <w:szCs w:val="24"/>
         </w:rPr>
       </w:pPr>
-      <w:proofErr w:type="spellStart"/>
-      <w:r>
-        <w:rPr>
-          <w:rFonts w:ascii="Times New Roman" w:hAnsi="Times New Roman"/>
-          <w:sz w:val="24"/>
-          <w:szCs w:val="24"/>
-        </w:rPr>
-        <w:t>Корюков</w:t>
-      </w:r>
-      <w:proofErr w:type="spellEnd"/>
-      <w:r>
-        <w:rPr>
-          <w:rFonts w:ascii="Times New Roman" w:hAnsi="Times New Roman"/>
-          <w:sz w:val="24"/>
-          <w:szCs w:val="24"/>
-        </w:rPr>
-        <w:t xml:space="preserve"> Алексей </w:t>
-      </w:r>
-    </w:p>
-    <w:p>
-      <w:pPr>
-        <w:spacing w:after="0" w:line="240" w:lineRule="auto"/>
-        <w:rPr>
-          <w:rFonts w:ascii="Times New Roman" w:hAnsi="Times New Roman"/>
-          <w:sz w:val="24"/>
-          <w:szCs w:val="24"/>
-        </w:rPr>
-      </w:pPr>
-      <w:r>
-        <w:rPr>
-          <w:rFonts w:ascii="Times New Roman" w:hAnsi="Times New Roman"/>
-          <w:sz w:val="24"/>
-          <w:szCs w:val="24"/>
-        </w:rPr>
-        <w:t>e-</w:t>
-      </w:r>
-      <w:proofErr w:type="spellStart"/>
-      <w:r>
-        <w:rPr>
-          <w:rFonts w:ascii="Times New Roman" w:hAnsi="Times New Roman"/>
-          <w:sz w:val="24"/>
-          <w:szCs w:val="24"/>
-        </w:rPr>
-        <w:t>mail</w:t>
-      </w:r>
-      <w:proofErr w:type="spellEnd"/>
-      <w:r>
-        <w:rPr>
-          <w:rFonts w:ascii="Times New Roman" w:hAnsi="Times New Roman"/>
-          <w:sz w:val="24"/>
-          <w:szCs w:val="24"/>
-        </w:rPr>
-        <w:t>: accounts@cons411.ru</w:t>
+      <w:r>
+        <w:rPr>
+          <w:rFonts w:ascii="Times New Roman" w:hAnsi="Times New Roman"/>
+          <w:sz w:val="24"/>
+          <w:szCs w:val="24"/>
+        </w:rPr>
+        <w:t xml:space="preserve">Корюков Алексей </w:t>
+      </w:r>
+    </w:p>
+    <w:p>
+      <w:pPr>
+        <w:spacing w:after="0" w:line="240" w:lineRule="auto"/>
+        <w:rPr>
+          <w:rFonts w:ascii="Times New Roman" w:hAnsi="Times New Roman"/>
+          <w:sz w:val="24"/>
+          <w:szCs w:val="24"/>
+        </w:rPr>
+      </w:pPr>
+      <w:r>
+        <w:rPr>
+          <w:rFonts w:ascii="Times New Roman" w:hAnsi="Times New Roman"/>
+          <w:sz w:val="24"/>
+          <w:szCs w:val="24"/>
+        </w:rPr>
+        <w:t>e-mail: accounts@cons411.ru</w:t>
       </w:r>
     </w:p>
     <w:p>
@@ -6719,59 +6469,31 @@
           <w:szCs w:val="24"/>
         </w:rPr>
       </w:pPr>
-      <w:proofErr w:type="spellStart"/>
-      <w:r>
-        <w:rPr>
-          <w:rFonts w:ascii="Times New Roman" w:hAnsi="Times New Roman"/>
-          <w:sz w:val="24"/>
-          <w:szCs w:val="24"/>
-        </w:rPr>
-        <w:t>Бузовская</w:t>
-      </w:r>
-      <w:proofErr w:type="spellEnd"/>
-      <w:r>
-        <w:rPr>
-          <w:rFonts w:ascii="Times New Roman" w:hAnsi="Times New Roman"/>
-          <w:sz w:val="24"/>
-          <w:szCs w:val="24"/>
-        </w:rPr>
-        <w:t xml:space="preserve"> Светлана </w:t>
-      </w:r>
-    </w:p>
-    <w:p>
-      <w:pPr>
-        <w:spacing w:after="0" w:line="240" w:lineRule="auto"/>
-        <w:rPr>
-          <w:rFonts w:ascii="Times New Roman" w:hAnsi="Times New Roman"/>
-          <w:sz w:val="24"/>
-          <w:szCs w:val="24"/>
-        </w:rPr>
-      </w:pPr>
-      <w:r>
-        <w:rPr>
-          <w:rFonts w:ascii="Times New Roman" w:hAnsi="Times New Roman"/>
-          <w:sz w:val="24"/>
-          <w:szCs w:val="24"/>
-        </w:rPr>
-        <w:t>e-</w:t>
-      </w:r>
-      <w:proofErr w:type="spellStart"/>
-      <w:r>
-        <w:rPr>
-          <w:rFonts w:ascii="Times New Roman" w:hAnsi="Times New Roman"/>
-          <w:sz w:val="24"/>
-          <w:szCs w:val="24"/>
-        </w:rPr>
-        <w:t>mail</w:t>
-      </w:r>
-      <w:proofErr w:type="spellEnd"/>
-      <w:r>
-        <w:rPr>
-          <w:rFonts w:ascii="Times New Roman" w:hAnsi="Times New Roman"/>
-          <w:sz w:val="24"/>
-          <w:szCs w:val="24"/>
-        </w:rPr>
-        <w:t>: sales@cons411.ru</w:t>
+      <w:r>
+        <w:rPr>
+          <w:rFonts w:ascii="Times New Roman" w:hAnsi="Times New Roman"/>
+          <w:sz w:val="24"/>
+          <w:szCs w:val="24"/>
+        </w:rPr>
+        <w:t xml:space="preserve">Бузовская Светлана </w:t>
+      </w:r>
+    </w:p>
+    <w:p>
+      <w:pPr>
+        <w:spacing w:after="0" w:line="240" w:lineRule="auto"/>
+        <w:rPr>
+          <w:rFonts w:ascii="Times New Roman" w:hAnsi="Times New Roman"/>
+          <w:sz w:val="24"/>
+          <w:szCs w:val="24"/>
+        </w:rPr>
+      </w:pPr>
+      <w:r>
+        <w:rPr>
+          <w:rFonts w:ascii="Times New Roman" w:hAnsi="Times New Roman"/>
+          <w:sz w:val="24"/>
+          <w:szCs w:val="24"/>
+        </w:rPr>
+        <w:t>e-mail: sales@cons411.ru</w:t>
       </w:r>
     </w:p>
     <w:p>
@@ -6792,7 +6514,7 @@
         <w:t>моб. 8-914-926-34-33</w:t>
       </w:r>
     </w:p>
-    <w:bookmarkEnd w:id="1"/>
+    <w:bookmarkEnd w:id="0"/>
     <w:p>
       <w:pPr>
         <w:spacing w:after="0" w:line="240" w:lineRule="auto"/>
@@ -6814,7 +6536,7 @@
 </file>
 
 <file path=word/numbering.xml><?xml version="1.0" encoding="utf-8"?>
-<w:numbering xmlns:wpc="http://schemas.microsoft.com/office/word/2010/wordprocessingCanvas" xmlns:cx="http://schemas.microsoft.com/office/drawing/2014/chartex" xmlns:cx1="http://schemas.microsoft.com/office/drawing/2015/9/8/chartex" xmlns:cx2="http://schemas.microsoft.com/office/drawing/2015/10/21/chartex" xmlns:cx3="http://schemas.microsoft.com/office/drawing/2016/5/9/chartex" xmlns:cx4="http://schemas.microsoft.com/office/drawing/2016/5/10/chartex" xmlns:cx5="http://schemas.microsoft.com/office/drawing/2016/5/11/chartex" xmlns:cx6="http://schemas.microsoft.com/office/drawing/2016/5/12/chartex" xmlns:cx7="http://schemas.microsoft.com/office/drawing/2016/5/13/chartex" xmlns:cx8="http://schemas.microsoft.com/office/drawing/2016/5/14/chartex" xmlns:mc="http://schemas.openxmlformats.org/markup-compatibility/2006" xmlns:aink="http://schemas.microsoft.com/office/drawing/2016/ink" xmlns:am3d="http://schemas.microsoft.com/office/drawing/2017/model3d" xmlns:o="urn:schemas-microsoft-com:office:office" xmlns:r="http://schemas.openxmlformats.org/officeDocument/2006/relationships" xmlns:m="http://schemas.openxmlformats.org/officeDocument/2006/math" xmlns:v="urn:schemas-microsoft-com:vml" xmlns:wp14="http://schemas.microsoft.com/office/word/2010/wordprocessingDrawing" xmlns:wp="http://schemas.openxmlformats.org/drawingml/2006/wordprocessingDrawing" xmlns:w10="urn:schemas-microsoft-com:office:word" xmlns:w="http://schemas.openxmlformats.org/wordprocessingml/2006/main" xmlns:w14="http://schemas.microsoft.com/office/word/2010/wordml" xmlns:w15="http://schemas.microsoft.com/office/word/2012/wordml" xmlns:w16cid="http://schemas.microsoft.com/office/word/2016/wordml/cid" xmlns:w16se="http://schemas.microsoft.com/office/word/2015/wordml/symex" xmlns:wpg="http://schemas.microsoft.com/office/word/2010/wordprocessingGroup" xmlns:wpi="http://schemas.microsoft.com/office/word/2010/wordprocessingInk" xmlns:wne="http://schemas.microsoft.com/office/word/2006/wordml" xmlns:wps="http://schemas.microsoft.com/office/word/2010/wordprocessingShape" mc:Ignorable="w14 w15 w16se w16cid wp14">
+<w:numbering xmlns:wpc="http://schemas.microsoft.com/office/word/2010/wordprocessingCanvas" xmlns:cx="http://schemas.microsoft.com/office/drawing/2014/chartex" xmlns:cx1="http://schemas.microsoft.com/office/drawing/2015/9/8/chartex" xmlns:cx2="http://schemas.microsoft.com/office/drawing/2015/10/21/chartex" xmlns:cx3="http://schemas.microsoft.com/office/drawing/2016/5/9/chartex" xmlns:cx4="http://schemas.microsoft.com/office/drawing/2016/5/10/chartex" xmlns:cx5="http://schemas.microsoft.com/office/drawing/2016/5/11/chartex" xmlns:cx6="http://schemas.microsoft.com/office/drawing/2016/5/12/chartex" xmlns:cx7="http://schemas.microsoft.com/office/drawing/2016/5/13/chartex" xmlns:cx8="http://schemas.microsoft.com/office/drawing/2016/5/14/chartex" xmlns:mc="http://schemas.openxmlformats.org/markup-compatibility/2006" xmlns:aink="http://schemas.microsoft.com/office/drawing/2016/ink" xmlns:am3d="http://schemas.microsoft.com/office/drawing/2017/model3d" xmlns:o="urn:schemas-microsoft-com:office:office" xmlns:r="http://schemas.openxmlformats.org/officeDocument/2006/relationships" xmlns:m="http://schemas.openxmlformats.org/officeDocument/2006/math" xmlns:v="urn:schemas-microsoft-com:vml" xmlns:wp14="http://schemas.microsoft.com/office/word/2010/wordprocessingDrawing" xmlns:wp="http://schemas.openxmlformats.org/drawingml/2006/wordprocessingDrawing" xmlns:w10="urn:schemas-microsoft-com:office:word" xmlns:w="http://schemas.openxmlformats.org/wordprocessingml/2006/main" xmlns:w14="http://schemas.microsoft.com/office/word/2010/wordml" xmlns:w15="http://schemas.microsoft.com/office/word/2012/wordml" xmlns:w16cex="http://schemas.microsoft.com/office/word/2018/wordml/cex" xmlns:w16cid="http://schemas.microsoft.com/office/word/2016/wordml/cid" xmlns:w16="http://schemas.microsoft.com/office/word/2018/wordml" xmlns:w16se="http://schemas.microsoft.com/office/word/2015/wordml/symex" xmlns:wpg="http://schemas.microsoft.com/office/word/2010/wordprocessingGroup" xmlns:wpi="http://schemas.microsoft.com/office/word/2010/wordprocessingInk" xmlns:wne="http://schemas.microsoft.com/office/word/2006/wordml" xmlns:wps="http://schemas.microsoft.com/office/word/2010/wordprocessingShape" mc:Ignorable="w14 w15 w16se w16cid w16 w16cex wp14">
   <w:abstractNum w:abstractNumId="0" w15:restartNumberingAfterBreak="0">
     <w:nsid w:val="0F38166B"/>
     <w:multiLevelType w:val="hybridMultilevel"/>
@@ -8206,7 +7928,7 @@
   <w:abstractNum w:abstractNumId="13" w15:restartNumberingAfterBreak="0">
     <w:nsid w:val="6F0A19CE"/>
     <w:multiLevelType w:val="multilevel"/>
-    <w:tmpl w:val="0419001F"/>
+    <w:tmpl w:val="EB8E5028"/>
     <w:lvl w:ilvl="0">
       <w:start w:val="1"/>
       <w:numFmt w:val="decimal"/>
@@ -8227,12 +7949,15 @@
     </w:lvl>
     <w:lvl w:ilvl="2">
       <w:start w:val="1"/>
-      <w:numFmt w:val="decimal"/>
-      <w:lvlText w:val="%1.%2.%3."/>
+      <w:numFmt w:val="bullet"/>
+      <w:lvlText w:val=""/>
       <w:lvlJc w:val="left"/>
       <w:pPr>
         <w:ind w:left="1224" w:hanging="504"/>
       </w:pPr>
+      <w:rPr>
+        <w:rFonts w:ascii="Symbol" w:hAnsi="Symbol" w:hint="default"/>
+      </w:rPr>
     </w:lvl>
     <w:lvl w:ilvl="3">
       <w:start w:val="1"/>
@@ -8656,7 +8381,7 @@
 </file>
 
 <file path=word/styles.xml><?xml version="1.0" encoding="utf-8"?>
-<w:styles xmlns:mc="http://schemas.openxmlformats.org/markup-compatibility/2006" xmlns:r="http://schemas.openxmlformats.org/officeDocument/2006/relationships" xmlns:w="http://schemas.openxmlformats.org/wordprocessingml/2006/main" xmlns:w14="http://schemas.microsoft.com/office/word/2010/wordml" xmlns:w15="http://schemas.microsoft.com/office/word/2012/wordml" xmlns:w16cid="http://schemas.microsoft.com/office/word/2016/wordml/cid" xmlns:w16se="http://schemas.microsoft.com/office/word/2015/wordml/symex" mc:Ignorable="w14 w15 w16se w16cid">
+<w:styles xmlns:mc="http://schemas.openxmlformats.org/markup-compatibility/2006" xmlns:r="http://schemas.openxmlformats.org/officeDocument/2006/relationships" xmlns:w="http://schemas.openxmlformats.org/wordprocessingml/2006/main" xmlns:w14="http://schemas.microsoft.com/office/word/2010/wordml" xmlns:w15="http://schemas.microsoft.com/office/word/2012/wordml" xmlns:w16cex="http://schemas.microsoft.com/office/word/2018/wordml/cex" xmlns:w16cid="http://schemas.microsoft.com/office/word/2016/wordml/cid" xmlns:w16="http://schemas.microsoft.com/office/word/2018/wordml" xmlns:w16se="http://schemas.microsoft.com/office/word/2015/wordml/symex" mc:Ignorable="w14 w15 w16se w16cid w16 w16cex">
   <w:docDefaults>
     <w:rPrDefault>
       <w:rPr>
@@ -9587,7 +9312,7 @@
 </file>
 
 <file path=customXml/itemProps1.xml><?xml version="1.0" encoding="utf-8"?>
-<ds:datastoreItem xmlns:ds="http://schemas.openxmlformats.org/officeDocument/2006/customXml" ds:itemID="{1AF32B0F-30E8-4592-8416-66C0A0C8F4C1}">
+<ds:datastoreItem xmlns:ds="http://schemas.openxmlformats.org/officeDocument/2006/customXml" ds:itemID="{14BAF4B6-0E7A-434A-AED9-7240FC97C03B}">
   <ds:schemaRefs>
     <ds:schemaRef ds:uri="http://schemas.openxmlformats.org/officeDocument/2006/bibliography"/>
   </ds:schemaRefs>

</xml_diff>

<commit_message>
Update static files 2020-09-07-16-17-07
</commit_message>
<xml_diff>
--- a/docs/edition-maker-instruction.docx
+++ b/docs/edition-maker-instruction.docx
@@ -104,6 +104,7 @@
         </w:rPr>
         <w:t xml:space="preserve"> для </w:t>
       </w:r>
+      <w:proofErr w:type="spellStart"/>
       <w:r>
         <w:rPr>
           <w:rFonts w:ascii="Times New Roman" w:hAnsi="Times New Roman"/>
@@ -111,7 +112,37 @@
           <w:sz w:val="24"/>
           <w:szCs w:val="24"/>
         </w:rPr>
-        <w:t>Edition Maker (создание редакций)</w:t>
+        <w:t>Edition</w:t>
+      </w:r>
+      <w:proofErr w:type="spellEnd"/>
+      <w:r>
+        <w:rPr>
+          <w:rFonts w:ascii="Times New Roman" w:hAnsi="Times New Roman"/>
+          <w:b/>
+          <w:sz w:val="24"/>
+          <w:szCs w:val="24"/>
+        </w:rPr>
+        <w:t xml:space="preserve"> </w:t>
+      </w:r>
+      <w:proofErr w:type="spellStart"/>
+      <w:r>
+        <w:rPr>
+          <w:rFonts w:ascii="Times New Roman" w:hAnsi="Times New Roman"/>
+          <w:b/>
+          <w:sz w:val="24"/>
+          <w:szCs w:val="24"/>
+        </w:rPr>
+        <w:t>Maker</w:t>
+      </w:r>
+      <w:proofErr w:type="spellEnd"/>
+      <w:r>
+        <w:rPr>
+          <w:rFonts w:ascii="Times New Roman" w:hAnsi="Times New Roman"/>
+          <w:b/>
+          <w:sz w:val="24"/>
+          <w:szCs w:val="24"/>
+        </w:rPr>
+        <w:t xml:space="preserve"> (создание редакций)</w:t>
       </w:r>
     </w:p>
     <w:p>
@@ -161,7 +192,25 @@
           <w:sz w:val="24"/>
           <w:szCs w:val="24"/>
         </w:rPr>
-        <w:t>XML-документ Word 2003.</w:t>
+        <w:t xml:space="preserve">XML-документ </w:t>
+      </w:r>
+      <w:proofErr w:type="spellStart"/>
+      <w:r>
+        <w:rPr>
+          <w:rFonts w:ascii="Times New Roman" w:hAnsi="Times New Roman"/>
+          <w:sz w:val="24"/>
+          <w:szCs w:val="24"/>
+        </w:rPr>
+        <w:t>Word</w:t>
+      </w:r>
+      <w:proofErr w:type="spellEnd"/>
+      <w:r>
+        <w:rPr>
+          <w:rFonts w:ascii="Times New Roman" w:hAnsi="Times New Roman"/>
+          <w:sz w:val="24"/>
+          <w:szCs w:val="24"/>
+        </w:rPr>
+        <w:t xml:space="preserve"> 2003.</w:t>
       </w:r>
     </w:p>
     <w:p>
@@ -200,8 +249,18 @@
           <w:sz w:val="24"/>
           <w:szCs w:val="24"/>
         </w:rPr>
-        <w:t>, выгруженные из ИБ Суперхост</w:t>
-      </w:r>
+        <w:t xml:space="preserve">, выгруженные из ИБ </w:t>
+      </w:r>
+      <w:proofErr w:type="spellStart"/>
+      <w:r>
+        <w:rPr>
+          <w:rFonts w:ascii="Times New Roman" w:hAnsi="Times New Roman"/>
+          <w:sz w:val="24"/>
+          <w:szCs w:val="24"/>
+        </w:rPr>
+        <w:t>Суперхост</w:t>
+      </w:r>
+      <w:proofErr w:type="spellEnd"/>
     </w:p>
     <w:p>
       <w:pPr>
@@ -536,8 +595,18 @@
           <w:sz w:val="24"/>
           <w:szCs w:val="24"/>
         </w:rPr>
-        <w:t>оздать в этом же каталоге файл config.yaml</w:t>
-      </w:r>
+        <w:t xml:space="preserve">оздать в этом же каталоге файл </w:t>
+      </w:r>
+      <w:proofErr w:type="spellStart"/>
+      <w:r>
+        <w:rPr>
+          <w:rFonts w:ascii="Times New Roman" w:hAnsi="Times New Roman"/>
+          <w:sz w:val="24"/>
+          <w:szCs w:val="24"/>
+        </w:rPr>
+        <w:t>config.yaml</w:t>
+      </w:r>
+      <w:proofErr w:type="spellEnd"/>
       <w:r>
         <w:rPr>
           <w:rFonts w:ascii="Times New Roman" w:hAnsi="Times New Roman"/>
@@ -599,6 +668,7 @@
           <w:szCs w:val="24"/>
         </w:rPr>
       </w:pPr>
+      <w:proofErr w:type="spellStart"/>
       <w:r>
         <w:rPr>
           <w:rFonts w:ascii="Times New Roman" w:hAnsi="Times New Roman"/>
@@ -613,7 +683,25 @@
           <w:sz w:val="24"/>
           <w:szCs w:val="24"/>
         </w:rPr>
-        <w:t>ainDocument: имя_</w:t>
+        <w:t>ainDocument</w:t>
+      </w:r>
+      <w:proofErr w:type="spellEnd"/>
+      <w:r>
+        <w:rPr>
+          <w:rFonts w:ascii="Times New Roman" w:hAnsi="Times New Roman"/>
+          <w:sz w:val="24"/>
+          <w:szCs w:val="24"/>
+        </w:rPr>
+        <w:t xml:space="preserve">: </w:t>
+      </w:r>
+      <w:proofErr w:type="spellStart"/>
+      <w:r>
+        <w:rPr>
+          <w:rFonts w:ascii="Times New Roman" w:hAnsi="Times New Roman"/>
+          <w:sz w:val="24"/>
+          <w:szCs w:val="24"/>
+        </w:rPr>
+        <w:t>имя_</w:t>
       </w:r>
       <w:r>
         <w:rPr>
@@ -623,6 +711,7 @@
         </w:rPr>
         <w:t>основного_документа</w:t>
       </w:r>
+      <w:proofErr w:type="spellEnd"/>
       <w:r>
         <w:rPr>
           <w:rFonts w:ascii="Times New Roman" w:hAnsi="Times New Roman"/>
@@ -866,6 +955,7 @@
           <w:szCs w:val="24"/>
         </w:rPr>
       </w:pPr>
+      <w:proofErr w:type="spellStart"/>
       <w:r>
         <w:rPr>
           <w:rFonts w:ascii="Times New Roman" w:hAnsi="Times New Roman"/>
@@ -880,7 +970,16 @@
           <w:sz w:val="24"/>
           <w:szCs w:val="24"/>
         </w:rPr>
-        <w:t>ainDocument:</w:t>
+        <w:t>ainDocument</w:t>
+      </w:r>
+      <w:proofErr w:type="spellEnd"/>
+      <w:r>
+        <w:rPr>
+          <w:rFonts w:ascii="Times New Roman" w:hAnsi="Times New Roman"/>
+          <w:sz w:val="24"/>
+          <w:szCs w:val="24"/>
+        </w:rPr>
+        <w:t>:</w:t>
       </w:r>
       <w:r>
         <w:rPr>
@@ -890,6 +989,7 @@
         </w:rPr>
         <w:t>[]</w:t>
       </w:r>
+      <w:proofErr w:type="spellStart"/>
       <w:r>
         <w:rPr>
           <w:rFonts w:ascii="Times New Roman" w:hAnsi="Times New Roman"/>
@@ -898,6 +998,7 @@
         </w:rPr>
         <w:t>имя_основного_документа</w:t>
       </w:r>
+      <w:proofErr w:type="spellEnd"/>
     </w:p>
     <w:p>
       <w:pPr>
@@ -930,6 +1031,7 @@
         </w:rPr>
         <w:t xml:space="preserve">Пункты 1.4, 1.5 можно выполнить вручную, можно сформировать пары и файл </w:t>
       </w:r>
+      <w:proofErr w:type="spellStart"/>
       <w:r>
         <w:rPr>
           <w:rFonts w:ascii="Times New Roman" w:hAnsi="Times New Roman"/>
@@ -938,6 +1040,7 @@
         </w:rPr>
         <w:t>config.yaml</w:t>
       </w:r>
+      <w:proofErr w:type="spellEnd"/>
       <w:r>
         <w:rPr>
           <w:rFonts w:ascii="Times New Roman" w:hAnsi="Times New Roman"/>
@@ -955,13 +1058,23 @@
         </w:rPr>
         <w:t>E</w:t>
       </w:r>
-      <w:r>
-        <w:rPr>
-          <w:rFonts w:ascii="Times New Roman" w:hAnsi="Times New Roman"/>
-          <w:sz w:val="24"/>
-          <w:szCs w:val="24"/>
-        </w:rPr>
-        <w:t>dition-</w:t>
+      <w:proofErr w:type="spellStart"/>
+      <w:r>
+        <w:rPr>
+          <w:rFonts w:ascii="Times New Roman" w:hAnsi="Times New Roman"/>
+          <w:sz w:val="24"/>
+          <w:szCs w:val="24"/>
+        </w:rPr>
+        <w:t>dition</w:t>
+      </w:r>
+      <w:proofErr w:type="spellEnd"/>
+      <w:r>
+        <w:rPr>
+          <w:rFonts w:ascii="Times New Roman" w:hAnsi="Times New Roman"/>
+          <w:sz w:val="24"/>
+          <w:szCs w:val="24"/>
+        </w:rPr>
+        <w:t>-</w:t>
       </w:r>
       <w:r>
         <w:rPr>
@@ -972,6 +1085,7 @@
         </w:rPr>
         <w:t>P</w:t>
       </w:r>
+      <w:proofErr w:type="spellStart"/>
       <w:r>
         <w:rPr>
           <w:rFonts w:ascii="Times New Roman" w:hAnsi="Times New Roman"/>
@@ -980,6 +1094,7 @@
         </w:rPr>
         <w:t>reparer</w:t>
       </w:r>
+      <w:proofErr w:type="spellEnd"/>
       <w:r>
         <w:rPr>
           <w:rFonts w:ascii="Times New Roman" w:hAnsi="Times New Roman"/>
@@ -1021,8 +1136,18 @@
           <w:sz w:val="24"/>
           <w:szCs w:val="24"/>
         </w:rPr>
-        <w:t>Подготовленные к загрузке каталоги нужно упаковать в архив *.zip</w:t>
-      </w:r>
+        <w:t>Подготовленные к загрузке каталоги нужно упаковать в архив *.</w:t>
+      </w:r>
+      <w:proofErr w:type="spellStart"/>
+      <w:r>
+        <w:rPr>
+          <w:rFonts w:ascii="Times New Roman" w:hAnsi="Times New Roman"/>
+          <w:sz w:val="24"/>
+          <w:szCs w:val="24"/>
+        </w:rPr>
+        <w:t>zip</w:t>
+      </w:r>
+      <w:proofErr w:type="spellEnd"/>
       <w:r>
         <w:rPr>
           <w:rFonts w:ascii="Times New Roman" w:hAnsi="Times New Roman"/>
@@ -1103,7 +1228,43 @@
           <w:sz w:val="24"/>
           <w:szCs w:val="24"/>
         </w:rPr>
-        <w:t>.rar архивы не поддерживаются. Рекомендуется использовать WinRAR версии 5.x и выше.</w:t>
+        <w:t>.</w:t>
+      </w:r>
+      <w:proofErr w:type="spellStart"/>
+      <w:r>
+        <w:rPr>
+          <w:rFonts w:ascii="Times New Roman" w:hAnsi="Times New Roman"/>
+          <w:sz w:val="24"/>
+          <w:szCs w:val="24"/>
+        </w:rPr>
+        <w:t>rar</w:t>
+      </w:r>
+      <w:proofErr w:type="spellEnd"/>
+      <w:r>
+        <w:rPr>
+          <w:rFonts w:ascii="Times New Roman" w:hAnsi="Times New Roman"/>
+          <w:sz w:val="24"/>
+          <w:szCs w:val="24"/>
+        </w:rPr>
+        <w:t xml:space="preserve"> архивы не поддерживаются. Рекомендуется использовать </w:t>
+      </w:r>
+      <w:proofErr w:type="spellStart"/>
+      <w:r>
+        <w:rPr>
+          <w:rFonts w:ascii="Times New Roman" w:hAnsi="Times New Roman"/>
+          <w:sz w:val="24"/>
+          <w:szCs w:val="24"/>
+        </w:rPr>
+        <w:t>WinRAR</w:t>
+      </w:r>
+      <w:proofErr w:type="spellEnd"/>
+      <w:r>
+        <w:rPr>
+          <w:rFonts w:ascii="Times New Roman" w:hAnsi="Times New Roman"/>
+          <w:sz w:val="24"/>
+          <w:szCs w:val="24"/>
+        </w:rPr>
+        <w:t xml:space="preserve"> версии 5.x и выше.</w:t>
       </w:r>
     </w:p>
     <w:p>
@@ -1141,7 +1302,25 @@
           <w:sz w:val="24"/>
           <w:szCs w:val="24"/>
         </w:rPr>
-        <w:t xml:space="preserve">оманда для создания zip </w:t>
+        <w:t xml:space="preserve">оманда для создания </w:t>
+      </w:r>
+      <w:proofErr w:type="spellStart"/>
+      <w:r>
+        <w:rPr>
+          <w:rFonts w:ascii="Times New Roman" w:hAnsi="Times New Roman"/>
+          <w:sz w:val="24"/>
+          <w:szCs w:val="24"/>
+        </w:rPr>
+        <w:t>zip</w:t>
+      </w:r>
+      <w:proofErr w:type="spellEnd"/>
+      <w:r>
+        <w:rPr>
+          <w:rFonts w:ascii="Times New Roman" w:hAnsi="Times New Roman"/>
+          <w:sz w:val="24"/>
+          <w:szCs w:val="24"/>
+        </w:rPr>
+        <w:t xml:space="preserve"> </w:t>
       </w:r>
       <w:r>
         <w:rPr>
@@ -1173,7 +1352,25 @@
           <w:sz w:val="24"/>
           <w:szCs w:val="24"/>
         </w:rPr>
-        <w:t xml:space="preserve"> в winrar:</w:t>
+        <w:t xml:space="preserve"> в </w:t>
+      </w:r>
+      <w:proofErr w:type="spellStart"/>
+      <w:r>
+        <w:rPr>
+          <w:rFonts w:ascii="Times New Roman" w:hAnsi="Times New Roman"/>
+          <w:sz w:val="24"/>
+          <w:szCs w:val="24"/>
+        </w:rPr>
+        <w:t>winrar</w:t>
+      </w:r>
+      <w:proofErr w:type="spellEnd"/>
+      <w:r>
+        <w:rPr>
+          <w:rFonts w:ascii="Times New Roman" w:hAnsi="Times New Roman"/>
+          <w:sz w:val="24"/>
+          <w:szCs w:val="24"/>
+        </w:rPr>
+        <w:t>:</w:t>
       </w:r>
     </w:p>
     <w:p>
@@ -1186,14 +1383,52 @@
           <w:szCs w:val="24"/>
         </w:rPr>
       </w:pPr>
-      <w:r>
-        <w:rPr>
-          <w:rFonts w:ascii="Times New Roman" w:hAnsi="Times New Roman"/>
-          <w:sz w:val="24"/>
-          <w:szCs w:val="24"/>
-        </w:rPr>
-        <w:t>winrar a -afzip archive-name</w:t>
-      </w:r>
+      <w:proofErr w:type="spellStart"/>
+      <w:r>
+        <w:rPr>
+          <w:rFonts w:ascii="Times New Roman" w:hAnsi="Times New Roman"/>
+          <w:sz w:val="24"/>
+          <w:szCs w:val="24"/>
+        </w:rPr>
+        <w:t>winrar</w:t>
+      </w:r>
+      <w:proofErr w:type="spellEnd"/>
+      <w:r>
+        <w:rPr>
+          <w:rFonts w:ascii="Times New Roman" w:hAnsi="Times New Roman"/>
+          <w:sz w:val="24"/>
+          <w:szCs w:val="24"/>
+        </w:rPr>
+        <w:t xml:space="preserve"> a -</w:t>
+      </w:r>
+      <w:proofErr w:type="spellStart"/>
+      <w:r>
+        <w:rPr>
+          <w:rFonts w:ascii="Times New Roman" w:hAnsi="Times New Roman"/>
+          <w:sz w:val="24"/>
+          <w:szCs w:val="24"/>
+        </w:rPr>
+        <w:t>afzip</w:t>
+      </w:r>
+      <w:proofErr w:type="spellEnd"/>
+      <w:r>
+        <w:rPr>
+          <w:rFonts w:ascii="Times New Roman" w:hAnsi="Times New Roman"/>
+          <w:sz w:val="24"/>
+          <w:szCs w:val="24"/>
+        </w:rPr>
+        <w:t xml:space="preserve"> </w:t>
+      </w:r>
+      <w:proofErr w:type="spellStart"/>
+      <w:r>
+        <w:rPr>
+          <w:rFonts w:ascii="Times New Roman" w:hAnsi="Times New Roman"/>
+          <w:sz w:val="24"/>
+          <w:szCs w:val="24"/>
+        </w:rPr>
+        <w:t>archive-name</w:t>
+      </w:r>
+      <w:proofErr w:type="spellEnd"/>
     </w:p>
     <w:p>
       <w:pPr>
@@ -1363,8 +1598,18 @@
           <w:sz w:val="24"/>
           <w:szCs w:val="24"/>
         </w:rPr>
-        <w:t>0 Mb</w:t>
-      </w:r>
+        <w:t xml:space="preserve">0 </w:t>
+      </w:r>
+      <w:proofErr w:type="spellStart"/>
+      <w:r>
+        <w:rPr>
+          <w:rFonts w:ascii="Times New Roman" w:hAnsi="Times New Roman"/>
+          <w:sz w:val="24"/>
+          <w:szCs w:val="24"/>
+        </w:rPr>
+        <w:t>Mb</w:t>
+      </w:r>
+      <w:proofErr w:type="spellEnd"/>
       <w:r>
         <w:rPr>
           <w:rFonts w:ascii="Times New Roman" w:hAnsi="Times New Roman"/>
@@ -1419,8 +1664,18 @@
           <w:sz w:val="24"/>
           <w:szCs w:val="24"/>
         </w:rPr>
-        <w:t xml:space="preserve"> Mb</w:t>
-      </w:r>
+        <w:t xml:space="preserve"> </w:t>
+      </w:r>
+      <w:proofErr w:type="spellStart"/>
+      <w:r>
+        <w:rPr>
+          <w:rFonts w:ascii="Times New Roman" w:hAnsi="Times New Roman"/>
+          <w:sz w:val="24"/>
+          <w:szCs w:val="24"/>
+        </w:rPr>
+        <w:t>Mb</w:t>
+      </w:r>
+      <w:proofErr w:type="spellEnd"/>
       <w:r>
         <w:rPr>
           <w:rFonts w:ascii="Times New Roman" w:hAnsi="Times New Roman"/>
@@ -1752,7 +2007,7 @@
                 <v:shape id="_x0000_i1025" type="#_x0000_t75" style="width:48.75pt;height:36.75pt" o:ole="">
                   <v:imagedata r:id="rId10" o:title=""/>
                 </v:shape>
-                <o:OLEObject Type="Embed" ProgID="PBrush" ShapeID="_x0000_i1025" DrawAspect="Content" ObjectID="_1655298892" r:id="rId11"/>
+                <o:OLEObject Type="Embed" ProgID="PBrush" ShapeID="_x0000_i1025" DrawAspect="Content" ObjectID="_1660989965" r:id="rId11"/>
               </w:object>
             </w:r>
           </w:p>
@@ -1795,7 +2050,7 @@
                 <v:shape id="_x0000_i1026" type="#_x0000_t75" style="width:47.25pt;height:40.5pt" o:ole="">
                   <v:imagedata r:id="rId12" o:title=""/>
                 </v:shape>
-                <o:OLEObject Type="Embed" ProgID="PBrush" ShapeID="_x0000_i1026" DrawAspect="Content" ObjectID="_1655298893" r:id="rId13"/>
+                <o:OLEObject Type="Embed" ProgID="PBrush" ShapeID="_x0000_i1026" DrawAspect="Content" ObjectID="_1660989966" r:id="rId13"/>
               </w:object>
             </w:r>
           </w:p>
@@ -2601,6 +2856,7 @@
           <w:lang w:eastAsia="ru-RU"/>
         </w:rPr>
       </w:pPr>
+      <w:proofErr w:type="spellStart"/>
       <w:r>
         <w:rPr>
           <w:rFonts w:ascii="Times New Roman" w:eastAsia="Times New Roman" w:hAnsi="Times New Roman"/>
@@ -2610,6 +2866,7 @@
         </w:rPr>
         <w:t>nnn</w:t>
       </w:r>
+      <w:proofErr w:type="spellEnd"/>
       <w:r>
         <w:rPr>
           <w:rFonts w:ascii="Times New Roman" w:eastAsia="Times New Roman" w:hAnsi="Times New Roman"/>
@@ -2708,6 +2965,7 @@
         </w:rPr>
         <w:t>(</w:t>
       </w:r>
+      <w:proofErr w:type="spellStart"/>
       <w:r>
         <w:rPr>
           <w:rFonts w:ascii="Times New Roman" w:hAnsi="Times New Roman"/>
@@ -2717,6 +2975,7 @@
         </w:rPr>
         <w:t>nnn</w:t>
       </w:r>
+      <w:proofErr w:type="spellEnd"/>
       <w:r>
         <w:rPr>
           <w:rFonts w:ascii="Times New Roman" w:hAnsi="Times New Roman"/>
@@ -3337,6 +3596,7 @@
                 <w:lang w:eastAsia="ru-RU"/>
               </w:rPr>
             </w:pPr>
+            <w:proofErr w:type="spellStart"/>
             <w:r>
               <w:rPr>
                 <w:rFonts w:ascii="Times New Roman" w:eastAsia="Times New Roman" w:hAnsi="Times New Roman"/>
@@ -3347,6 +3607,7 @@
               </w:rPr>
               <w:t>id</w:t>
             </w:r>
+            <w:proofErr w:type="spellEnd"/>
           </w:p>
         </w:tc>
         <w:tc>
@@ -3980,6 +4241,7 @@
               </w:rPr>
               <w:t xml:space="preserve">архив отличается от </w:t>
             </w:r>
+            <w:proofErr w:type="spellStart"/>
             <w:r>
               <w:rPr>
                 <w:rFonts w:ascii="Times New Roman" w:eastAsia="Times New Roman" w:hAnsi="Times New Roman"/>
@@ -3989,6 +4251,7 @@
               </w:rPr>
               <w:t>zip</w:t>
             </w:r>
+            <w:proofErr w:type="spellEnd"/>
             <w:r>
               <w:rPr>
                 <w:rFonts w:ascii="Times New Roman" w:eastAsia="Times New Roman" w:hAnsi="Times New Roman"/>
@@ -4107,6 +4370,7 @@
               </w:rPr>
               <w:t xml:space="preserve">не указан </w:t>
             </w:r>
+            <w:proofErr w:type="spellStart"/>
             <w:r>
               <w:rPr>
                 <w:rFonts w:ascii="Times New Roman" w:eastAsia="Times New Roman" w:hAnsi="Times New Roman"/>
@@ -4116,6 +4380,7 @@
               </w:rPr>
               <w:t>MainDocument</w:t>
             </w:r>
+            <w:proofErr w:type="spellEnd"/>
             <w:r>
               <w:rPr>
                 <w:rFonts w:ascii="Times New Roman" w:eastAsia="Times New Roman" w:hAnsi="Times New Roman"/>
@@ -4134,6 +4399,7 @@
               </w:rPr>
               <w:t>в файле *.</w:t>
             </w:r>
+            <w:proofErr w:type="spellStart"/>
             <w:r>
               <w:rPr>
                 <w:rFonts w:ascii="Times New Roman" w:eastAsia="Times New Roman" w:hAnsi="Times New Roman"/>
@@ -4143,6 +4409,7 @@
               </w:rPr>
               <w:t>yaml</w:t>
             </w:r>
+            <w:proofErr w:type="spellEnd"/>
           </w:p>
         </w:tc>
       </w:tr>
@@ -4482,8 +4749,18 @@
           <w:sz w:val="24"/>
           <w:szCs w:val="24"/>
         </w:rPr>
-        <w:t>будет иметь имя, указанное в файле config.yaml</w:t>
-      </w:r>
+        <w:t xml:space="preserve">будет иметь имя, указанное в файле </w:t>
+      </w:r>
+      <w:proofErr w:type="spellStart"/>
+      <w:r>
+        <w:rPr>
+          <w:rFonts w:ascii="Times New Roman" w:hAnsi="Times New Roman"/>
+          <w:sz w:val="24"/>
+          <w:szCs w:val="24"/>
+        </w:rPr>
+        <w:t>config.yaml</w:t>
+      </w:r>
+      <w:proofErr w:type="spellEnd"/>
       <w:r>
         <w:rPr>
           <w:rFonts w:ascii="Times New Roman" w:hAnsi="Times New Roman"/>
@@ -4630,6 +4907,133 @@
         </w:rPr>
         <w:t xml:space="preserve">  В настоящее время замена типа ссылки ИЗВ на ИЗА не производится, чтобы была возможность проверить правильность внесения изменений.</w:t>
       </w:r>
+    </w:p>
+    <w:p>
+      <w:pPr>
+        <w:spacing w:after="0" w:line="240" w:lineRule="auto"/>
+        <w:ind w:left="567"/>
+        <w:jc w:val="both"/>
+        <w:rPr>
+          <w:rFonts w:ascii="Times New Roman" w:hAnsi="Times New Roman"/>
+          <w:sz w:val="24"/>
+          <w:szCs w:val="24"/>
+        </w:rPr>
+      </w:pPr>
+    </w:p>
+    <w:p>
+      <w:pPr>
+        <w:numPr>
+          <w:ilvl w:val="1"/>
+          <w:numId w:val="6"/>
+        </w:numPr>
+        <w:spacing w:after="0" w:line="240" w:lineRule="auto"/>
+        <w:ind w:left="0" w:firstLine="567"/>
+        <w:rPr>
+          <w:rFonts w:ascii="Times New Roman" w:hAnsi="Times New Roman"/>
+          <w:sz w:val="24"/>
+          <w:szCs w:val="24"/>
+        </w:rPr>
+      </w:pPr>
+      <w:r>
+        <w:rPr>
+          <w:rFonts w:ascii="Times New Roman" w:hAnsi="Times New Roman"/>
+          <w:sz w:val="24"/>
+          <w:szCs w:val="24"/>
+        </w:rPr>
+        <w:t>В новой редакции реализовано:</w:t>
+      </w:r>
+    </w:p>
+    <w:p>
+      <w:pPr>
+        <w:spacing w:after="0" w:line="240" w:lineRule="auto"/>
+        <w:jc w:val="both"/>
+        <w:rPr>
+          <w:rFonts w:ascii="Times New Roman" w:hAnsi="Times New Roman"/>
+          <w:sz w:val="24"/>
+          <w:szCs w:val="24"/>
+        </w:rPr>
+      </w:pPr>
+    </w:p>
+    <w:p>
+      <w:pPr>
+        <w:pStyle w:val="a6"/>
+        <w:numPr>
+          <w:ilvl w:val="0"/>
+          <w:numId w:val="19"/>
+        </w:numPr>
+        <w:spacing w:after="0" w:line="240" w:lineRule="auto"/>
+        <w:rPr>
+          <w:rFonts w:ascii="Times New Roman" w:hAnsi="Times New Roman"/>
+          <w:sz w:val="24"/>
+          <w:szCs w:val="24"/>
+        </w:rPr>
+      </w:pPr>
+      <w:r>
+        <w:rPr>
+          <w:rFonts w:ascii="Times New Roman" w:hAnsi="Times New Roman"/>
+          <w:sz w:val="24"/>
+          <w:szCs w:val="24"/>
+        </w:rPr>
+        <w:t>выделение измененного текста жёлтым цветом (дополнение, замена)</w:t>
+      </w:r>
+    </w:p>
+    <w:p>
+      <w:pPr>
+        <w:pStyle w:val="a6"/>
+        <w:numPr>
+          <w:ilvl w:val="0"/>
+          <w:numId w:val="19"/>
+        </w:numPr>
+        <w:spacing w:after="0" w:line="240" w:lineRule="auto"/>
+        <w:rPr>
+          <w:rFonts w:ascii="Times New Roman" w:hAnsi="Times New Roman"/>
+          <w:sz w:val="24"/>
+          <w:szCs w:val="24"/>
+        </w:rPr>
+      </w:pPr>
+      <w:r>
+        <w:rPr>
+          <w:rFonts w:ascii="Times New Roman" w:hAnsi="Times New Roman"/>
+          <w:sz w:val="24"/>
+          <w:szCs w:val="24"/>
+        </w:rPr>
+        <w:t>выделение серым цветом абзацев с исключенными словами (символами)</w:t>
+      </w:r>
+    </w:p>
+    <w:p>
+      <w:pPr>
+        <w:pStyle w:val="a6"/>
+        <w:numPr>
+          <w:ilvl w:val="0"/>
+          <w:numId w:val="19"/>
+        </w:numPr>
+        <w:spacing w:after="0" w:line="240" w:lineRule="auto"/>
+        <w:rPr>
+          <w:rFonts w:ascii="Times New Roman" w:hAnsi="Times New Roman"/>
+          <w:sz w:val="24"/>
+          <w:szCs w:val="24"/>
+        </w:rPr>
+      </w:pPr>
+      <w:r>
+        <w:rPr>
+          <w:rFonts w:ascii="Times New Roman" w:hAnsi="Times New Roman"/>
+          <w:sz w:val="24"/>
+          <w:szCs w:val="24"/>
+        </w:rPr>
+        <w:t>выделение зеленым цветом необработанных ИЗВ-ссылок в изменяющем документе</w:t>
+      </w:r>
+    </w:p>
+    <w:p>
+      <w:pPr>
+        <w:spacing w:after="0" w:line="240" w:lineRule="auto"/>
+        <w:ind w:left="567"/>
+        <w:jc w:val="both"/>
+        <w:rPr>
+          <w:rFonts w:ascii="Times New Roman" w:hAnsi="Times New Roman"/>
+          <w:sz w:val="24"/>
+          <w:szCs w:val="24"/>
+        </w:rPr>
+      </w:pPr>
     </w:p>
     <w:p>
       <w:pPr>
@@ -4923,6 +5327,7 @@
                 <w:szCs w:val="24"/>
               </w:rPr>
             </w:pPr>
+            <w:proofErr w:type="spellStart"/>
             <w:r>
               <w:rPr>
                 <w:rFonts w:ascii="Times New Roman" w:hAnsi="Times New Roman"/>
@@ -4930,7 +5335,57 @@
                 <w:sz w:val="24"/>
                 <w:szCs w:val="24"/>
               </w:rPr>
-              <w:t>Can't find task #NNNNN</w:t>
+              <w:t>Can't</w:t>
+            </w:r>
+            <w:proofErr w:type="spellEnd"/>
+            <w:r>
+              <w:rPr>
+                <w:rFonts w:ascii="Times New Roman" w:hAnsi="Times New Roman"/>
+                <w:b/>
+                <w:sz w:val="24"/>
+                <w:szCs w:val="24"/>
+              </w:rPr>
+              <w:t xml:space="preserve"> </w:t>
+            </w:r>
+            <w:proofErr w:type="spellStart"/>
+            <w:r>
+              <w:rPr>
+                <w:rFonts w:ascii="Times New Roman" w:hAnsi="Times New Roman"/>
+                <w:b/>
+                <w:sz w:val="24"/>
+                <w:szCs w:val="24"/>
+              </w:rPr>
+              <w:t>find</w:t>
+            </w:r>
+            <w:proofErr w:type="spellEnd"/>
+            <w:r>
+              <w:rPr>
+                <w:rFonts w:ascii="Times New Roman" w:hAnsi="Times New Roman"/>
+                <w:b/>
+                <w:sz w:val="24"/>
+                <w:szCs w:val="24"/>
+              </w:rPr>
+              <w:t xml:space="preserve"> </w:t>
+            </w:r>
+            <w:proofErr w:type="spellStart"/>
+            <w:r>
+              <w:rPr>
+                <w:rFonts w:ascii="Times New Roman" w:hAnsi="Times New Roman"/>
+                <w:b/>
+                <w:sz w:val="24"/>
+                <w:szCs w:val="24"/>
+              </w:rPr>
+              <w:t>task</w:t>
+            </w:r>
+            <w:proofErr w:type="spellEnd"/>
+            <w:r>
+              <w:rPr>
+                <w:rFonts w:ascii="Times New Roman" w:hAnsi="Times New Roman"/>
+                <w:b/>
+                <w:sz w:val="24"/>
+                <w:szCs w:val="24"/>
+              </w:rPr>
+              <w:t xml:space="preserve"> #NNNNN</w:t>
             </w:r>
           </w:p>
         </w:tc>
@@ -5870,7 +6325,25 @@
                 <w:sz w:val="24"/>
                 <w:szCs w:val="24"/>
               </w:rPr>
-              <w:t>Не указан изменяемый документ (mainDocument)</w:t>
+              <w:t>Не указан изменяемый документ (</w:t>
+            </w:r>
+            <w:proofErr w:type="spellStart"/>
+            <w:r>
+              <w:rPr>
+                <w:rFonts w:ascii="Times New Roman" w:hAnsi="Times New Roman"/>
+                <w:sz w:val="24"/>
+                <w:szCs w:val="24"/>
+              </w:rPr>
+              <w:t>mainDocument</w:t>
+            </w:r>
+            <w:proofErr w:type="spellEnd"/>
+            <w:r>
+              <w:rPr>
+                <w:rFonts w:ascii="Times New Roman" w:hAnsi="Times New Roman"/>
+                <w:sz w:val="24"/>
+                <w:szCs w:val="24"/>
+              </w:rPr>
+              <w:t>)</w:t>
             </w:r>
             <w:r>
               <w:rPr>
@@ -5905,7 +6378,25 @@
                 <w:sz w:val="24"/>
                 <w:szCs w:val="24"/>
               </w:rPr>
-              <w:t>й документ(файл) в config.yaml.</w:t>
+              <w:t xml:space="preserve">й документ(файл) в </w:t>
+            </w:r>
+            <w:proofErr w:type="spellStart"/>
+            <w:r>
+              <w:rPr>
+                <w:rFonts w:ascii="Times New Roman" w:hAnsi="Times New Roman"/>
+                <w:sz w:val="24"/>
+                <w:szCs w:val="24"/>
+              </w:rPr>
+              <w:t>config.yaml</w:t>
+            </w:r>
+            <w:proofErr w:type="spellEnd"/>
+            <w:r>
+              <w:rPr>
+                <w:rFonts w:ascii="Times New Roman" w:hAnsi="Times New Roman"/>
+                <w:sz w:val="24"/>
+                <w:szCs w:val="24"/>
+              </w:rPr>
+              <w:t>.</w:t>
             </w:r>
           </w:p>
           <w:p>
@@ -5924,7 +6415,25 @@
                 <w:sz w:val="24"/>
                 <w:szCs w:val="24"/>
               </w:rPr>
-              <w:t>Также обратить внимание на то, что тройка файлов (изменяемый, изменяющий, config.yaml) должна быть помещена в отдельный каталог</w:t>
+              <w:t xml:space="preserve">Также обратить внимание на то, что тройка файлов (изменяемый, изменяющий, </w:t>
+            </w:r>
+            <w:proofErr w:type="spellStart"/>
+            <w:r>
+              <w:rPr>
+                <w:rFonts w:ascii="Times New Roman" w:hAnsi="Times New Roman"/>
+                <w:sz w:val="24"/>
+                <w:szCs w:val="24"/>
+              </w:rPr>
+              <w:t>config.yaml</w:t>
+            </w:r>
+            <w:proofErr w:type="spellEnd"/>
+            <w:r>
+              <w:rPr>
+                <w:rFonts w:ascii="Times New Roman" w:hAnsi="Times New Roman"/>
+                <w:sz w:val="24"/>
+                <w:szCs w:val="24"/>
+              </w:rPr>
+              <w:t>) должна быть помещена в отдельный каталог</w:t>
             </w:r>
           </w:p>
           <w:p>
@@ -6023,7 +6532,25 @@
                 <w:sz w:val="24"/>
                 <w:szCs w:val="24"/>
               </w:rPr>
-              <w:t xml:space="preserve"> - в архив не добавлен изменяющий документ. Также обратить внимание на то, что тройка файлов (изменяемый, изменяющий, config.yaml) должна быть помещена в отдельный каталог</w:t>
+              <w:t xml:space="preserve"> - в архив не добавлен изменяющий документ. Также обратить внимание на то, что тройка файлов (изменяемый, изменяющий, </w:t>
+            </w:r>
+            <w:proofErr w:type="spellStart"/>
+            <w:r>
+              <w:rPr>
+                <w:rFonts w:ascii="Times New Roman" w:hAnsi="Times New Roman"/>
+                <w:sz w:val="24"/>
+                <w:szCs w:val="24"/>
+              </w:rPr>
+              <w:t>config.yaml</w:t>
+            </w:r>
+            <w:proofErr w:type="spellEnd"/>
+            <w:r>
+              <w:rPr>
+                <w:rFonts w:ascii="Times New Roman" w:hAnsi="Times New Roman"/>
+                <w:sz w:val="24"/>
+                <w:szCs w:val="24"/>
+              </w:rPr>
+              <w:t>) должна быть помещена в отдельный каталог</w:t>
             </w:r>
           </w:p>
           <w:p>
@@ -6261,7 +6788,7 @@
           <v:shape id="_x0000_i1027" type="#_x0000_t75" style="width:64.5pt;height:40.5pt" o:ole="">
             <v:imagedata r:id="rId22" o:title=""/>
           </v:shape>
-          <o:OLEObject Type="Embed" ProgID="Package" ShapeID="_x0000_i1027" DrawAspect="Content" ObjectID="_1655298894" r:id="rId23"/>
+          <o:OLEObject Type="Embed" ProgID="Package" ShapeID="_x0000_i1027" DrawAspect="Content" ObjectID="_1660989967" r:id="rId23"/>
         </w:object>
       </w:r>
     </w:p>
@@ -6405,95 +6932,59 @@
           <w:szCs w:val="24"/>
         </w:rPr>
       </w:pPr>
-      <w:r>
-        <w:rPr>
-          <w:rFonts w:ascii="Times New Roman" w:hAnsi="Times New Roman"/>
-          <w:sz w:val="24"/>
-          <w:szCs w:val="24"/>
-        </w:rPr>
-        <w:t xml:space="preserve">Корюков Алексей </w:t>
-      </w:r>
-    </w:p>
-    <w:p>
-      <w:pPr>
-        <w:spacing w:after="0" w:line="240" w:lineRule="auto"/>
-        <w:rPr>
-          <w:rFonts w:ascii="Times New Roman" w:hAnsi="Times New Roman"/>
-          <w:sz w:val="24"/>
-          <w:szCs w:val="24"/>
-        </w:rPr>
-      </w:pPr>
-      <w:r>
-        <w:rPr>
-          <w:rFonts w:ascii="Times New Roman" w:hAnsi="Times New Roman"/>
-          <w:sz w:val="24"/>
-          <w:szCs w:val="24"/>
-        </w:rPr>
-        <w:t>e-mail: accounts@cons411.ru</w:t>
-      </w:r>
-    </w:p>
-    <w:p>
-      <w:pPr>
-        <w:spacing w:after="0" w:line="240" w:lineRule="auto"/>
-        <w:rPr>
-          <w:rFonts w:ascii="Times New Roman" w:hAnsi="Times New Roman"/>
-          <w:sz w:val="24"/>
-          <w:szCs w:val="24"/>
-        </w:rPr>
-      </w:pPr>
-      <w:r>
-        <w:rPr>
-          <w:rFonts w:ascii="Times New Roman" w:hAnsi="Times New Roman"/>
-          <w:sz w:val="24"/>
-          <w:szCs w:val="24"/>
-        </w:rPr>
-        <w:t xml:space="preserve">моб. 8-914-916-12-82 </w:t>
-      </w:r>
-    </w:p>
-    <w:p>
-      <w:pPr>
-        <w:spacing w:after="0" w:line="240" w:lineRule="auto"/>
-        <w:rPr>
-          <w:rFonts w:ascii="Times New Roman" w:hAnsi="Times New Roman"/>
-          <w:sz w:val="24"/>
-          <w:szCs w:val="24"/>
-        </w:rPr>
-      </w:pPr>
-    </w:p>
-    <w:p>
-      <w:pPr>
-        <w:spacing w:after="0" w:line="240" w:lineRule="auto"/>
-        <w:rPr>
-          <w:rFonts w:ascii="Times New Roman" w:hAnsi="Times New Roman"/>
-          <w:sz w:val="24"/>
-          <w:szCs w:val="24"/>
-        </w:rPr>
-      </w:pPr>
-      <w:r>
-        <w:rPr>
-          <w:rFonts w:ascii="Times New Roman" w:hAnsi="Times New Roman"/>
-          <w:sz w:val="24"/>
-          <w:szCs w:val="24"/>
-        </w:rPr>
-        <w:t xml:space="preserve">Бузовская Светлана </w:t>
-      </w:r>
-    </w:p>
-    <w:p>
-      <w:pPr>
-        <w:spacing w:after="0" w:line="240" w:lineRule="auto"/>
-        <w:rPr>
-          <w:rFonts w:ascii="Times New Roman" w:hAnsi="Times New Roman"/>
-          <w:sz w:val="24"/>
-          <w:szCs w:val="24"/>
-        </w:rPr>
-      </w:pPr>
-      <w:r>
-        <w:rPr>
-          <w:rFonts w:ascii="Times New Roman" w:hAnsi="Times New Roman"/>
-          <w:sz w:val="24"/>
-          <w:szCs w:val="24"/>
-        </w:rPr>
-        <w:t>e-mail: sales@cons411.ru</w:t>
+      <w:proofErr w:type="spellStart"/>
+      <w:r>
+        <w:rPr>
+          <w:rFonts w:ascii="Times New Roman" w:hAnsi="Times New Roman"/>
+          <w:sz w:val="24"/>
+          <w:szCs w:val="24"/>
+        </w:rPr>
+        <w:t>Бузовская</w:t>
+      </w:r>
+      <w:proofErr w:type="spellEnd"/>
+      <w:r>
+        <w:rPr>
+          <w:rFonts w:ascii="Times New Roman" w:hAnsi="Times New Roman"/>
+          <w:sz w:val="24"/>
+          <w:szCs w:val="24"/>
+        </w:rPr>
+        <w:t xml:space="preserve"> Светлана </w:t>
+      </w:r>
+    </w:p>
+    <w:p>
+      <w:pPr>
+        <w:spacing w:after="0" w:line="240" w:lineRule="auto"/>
+        <w:rPr>
+          <w:rFonts w:ascii="Times New Roman" w:hAnsi="Times New Roman"/>
+          <w:sz w:val="24"/>
+          <w:szCs w:val="24"/>
+        </w:rPr>
+      </w:pPr>
+      <w:r>
+        <w:rPr>
+          <w:rFonts w:ascii="Times New Roman" w:hAnsi="Times New Roman"/>
+          <w:sz w:val="24"/>
+          <w:szCs w:val="24"/>
+        </w:rPr>
+        <w:t>e-</w:t>
+      </w:r>
+      <w:proofErr w:type="spellStart"/>
+      <w:r>
+        <w:rPr>
+          <w:rFonts w:ascii="Times New Roman" w:hAnsi="Times New Roman"/>
+          <w:sz w:val="24"/>
+          <w:szCs w:val="24"/>
+        </w:rPr>
+        <w:t>mail</w:t>
+      </w:r>
+      <w:proofErr w:type="spellEnd"/>
+      <w:r>
+        <w:rPr>
+          <w:rFonts w:ascii="Times New Roman" w:hAnsi="Times New Roman"/>
+          <w:sz w:val="24"/>
+          <w:szCs w:val="24"/>
+        </w:rPr>
+        <w:t>: sales@cons411.ru</w:t>
       </w:r>
     </w:p>
     <w:p>
@@ -8376,6 +8867,46 @@
   </w:num>
   <w:num w:numId="17">
     <w:abstractNumId w:val="11"/>
+  </w:num>
+  <w:num w:numId="18">
+    <w:abstractNumId w:val="13"/>
+    <w:lvlOverride w:ilvl="0">
+      <w:startOverride w:val="1"/>
+    </w:lvlOverride>
+    <w:lvlOverride w:ilvl="1">
+      <w:startOverride w:val="1"/>
+    </w:lvlOverride>
+    <w:lvlOverride w:ilvl="2"/>
+    <w:lvlOverride w:ilvl="3">
+      <w:startOverride w:val="1"/>
+    </w:lvlOverride>
+    <w:lvlOverride w:ilvl="4">
+      <w:startOverride w:val="1"/>
+    </w:lvlOverride>
+    <w:lvlOverride w:ilvl="5">
+      <w:startOverride w:val="1"/>
+    </w:lvlOverride>
+    <w:lvlOverride w:ilvl="6">
+      <w:startOverride w:val="1"/>
+    </w:lvlOverride>
+    <w:lvlOverride w:ilvl="7">
+      <w:startOverride w:val="1"/>
+    </w:lvlOverride>
+    <w:lvlOverride w:ilvl="8">
+      <w:startOverride w:val="1"/>
+    </w:lvlOverride>
+  </w:num>
+  <w:num w:numId="19">
+    <w:abstractNumId w:val="2"/>
+    <w:lvlOverride w:ilvl="0"/>
+    <w:lvlOverride w:ilvl="1"/>
+    <w:lvlOverride w:ilvl="2"/>
+    <w:lvlOverride w:ilvl="3"/>
+    <w:lvlOverride w:ilvl="4"/>
+    <w:lvlOverride w:ilvl="5"/>
+    <w:lvlOverride w:ilvl="6"/>
+    <w:lvlOverride w:ilvl="7"/>
+    <w:lvlOverride w:ilvl="8"/>
   </w:num>
 </w:numbering>
 </file>

</xml_diff>